<commit_message>
Actualizacion de la IEEE 830 y Diagrama de Gant
</commit_message>
<xml_diff>
--- a/IEEE830 Tecnoventas.docx
+++ b/IEEE830 Tecnoventas.docx
@@ -318,7 +318,7 @@
               <wp:inline distT="0" distB="0" distL="0" distR="0" wp14:anchorId="5BC227F5" wp14:editId="5BC227F6">
                 <wp:extent cx="3661283" cy="30480"/>
                 <wp:effectExtent l="0" t="0" r="0" b="0"/>
-                <wp:docPr id="2" name=""/>
+                <wp:docPr id="2" name="Grupo 2"/>
                 <wp:cNvGraphicFramePr/>
                 <a:graphic xmlns:a="http://schemas.openxmlformats.org/drawingml/2006/main">
                   <a:graphicData uri="http://schemas.microsoft.com/office/word/2010/wordprocessingGroup">
@@ -519,8 +519,8 @@
           </mc:Choice>
           <mc:Fallback>
             <w:pict>
-              <v:group w14:anchorId="5BC227F5" id="_x0000_s1026" style="width:288.3pt;height:2.4pt;mso-position-horizontal-relative:char;mso-position-vertical-relative:line" coordorigin="35153,37647" coordsize="36613,335" o:gfxdata="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">
-                <v:group id="Grupo 1" o:spid="_x0000_s1027" style="position:absolute;left:35153;top:37647;width:36613;height:335" coordsize="36612,335" o:gfxdata="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">
+              <v:group w14:anchorId="5BC227F5" id="Grupo 2" o:spid="_x0000_s1026" style="width:288.3pt;height:2.4pt;mso-position-horizontal-relative:char;mso-position-vertical-relative:line" coordorigin="35153,37647" coordsize="36613,335" o:gfxdata="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">
+                <v:group id="_x0000_s1027" style="position:absolute;left:35153;top:37647;width:36613;height:335" coordsize="36612,335" o:gfxdata="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">
                   <v:rect id="Rectángulo 3" o:spid="_x0000_s1028" style="position:absolute;width:36612;height:304;visibility:visible;mso-wrap-style:square;v-text-anchor:middle" o:gfxdata="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" filled="f" stroked="f">
                     <v:textbox inset="2.53958mm,2.53958mm,2.53958mm,2.53958mm">
                       <w:txbxContent>
@@ -667,7 +667,7 @@
           <wp:inline distT="114300" distB="114300" distL="114300" distR="114300" wp14:anchorId="5BC227F7" wp14:editId="5BC227F8">
             <wp:extent cx="867728" cy="867728"/>
             <wp:effectExtent l="0" t="0" r="0" b="0"/>
-            <wp:docPr id="5" name="image2.jpg"/>
+            <wp:docPr id="9" name="image2.jpg"/>
             <wp:cNvGraphicFramePr/>
             <a:graphic xmlns:a="http://schemas.openxmlformats.org/drawingml/2006/main">
               <a:graphicData uri="http://schemas.openxmlformats.org/drawingml/2006/picture">
@@ -2579,15 +2579,7 @@
                 <w:sz w:val="18"/>
                 <w:szCs w:val="18"/>
               </w:rPr>
-              <w:t>3.2.8 Re</w:t>
-            </w:r>
-            <w:r>
-              <w:rPr>
-                <w:color w:val="000000"/>
-                <w:sz w:val="18"/>
-                <w:szCs w:val="18"/>
-              </w:rPr>
-              <w:t>quisito funcional 8</w:t>
+              <w:t>3.2.8 Requisito funcional 8</w:t>
             </w:r>
             <w:r>
               <w:rPr>
@@ -2911,13 +2903,6 @@
                 <w:szCs w:val="18"/>
               </w:rPr>
               <w:tab/>
-            </w:r>
-            <w:r>
-              <w:rPr>
-                <w:color w:val="000000"/>
-                <w:sz w:val="18"/>
-                <w:szCs w:val="18"/>
-              </w:rPr>
               <w:t>15</w:t>
             </w:r>
           </w:hyperlink>
@@ -3089,10 +3074,7 @@
       <w:bookmarkStart w:id="5" w:name="_heading=h.usq6vhgy9ik1" w:colFirst="0" w:colLast="0"/>
       <w:bookmarkEnd w:id="5"/>
       <w:r>
-        <w:t>Prop</w:t>
-      </w:r>
-      <w:r>
-        <w:t>ósito</w:t>
+        <w:t>Propósito</w:t>
       </w:r>
     </w:p>
     <w:p>
@@ -3117,10 +3099,7 @@
         <w:tab/>
       </w:r>
       <w:r>
-        <w:t>El presente documento tiene como propósito definir las especificaciones funcionales, no funcionales para el desarrollo de un sistema de información</w:t>
-      </w:r>
-      <w:r>
-        <w:t xml:space="preserve"> que permitirá comparar y vender productos tecnológicos e informáticos. Este </w:t>
+        <w:t xml:space="preserve">El presente documento tiene como propósito definir las especificaciones funcionales, no funcionales para el desarrollo de un sistema de información que permitirá comparar y vender productos tecnológicos e informáticos. Este </w:t>
       </w:r>
       <w:r>
         <w:t>podrá ser</w:t>
@@ -3181,31 +3160,7 @@
         <w:ind w:left="2" w:hanging="2"/>
       </w:pPr>
       <w:r>
-        <w:t>Crear un sistema de información que permita la comparación y</w:t>
-      </w:r>
-      <w:r>
-        <w:t xml:space="preserve"> </w:t>
-      </w:r>
-      <w:r>
-        <w:t>venta de solo productos</w:t>
-      </w:r>
-      <w:r>
-        <w:t xml:space="preserve"> </w:t>
-      </w:r>
-      <w:r>
-        <w:t>tecnológicos en un plazo de máximo dos</w:t>
-      </w:r>
-      <w:r>
-        <w:t xml:space="preserve"> </w:t>
-      </w:r>
-      <w:r>
-        <w:t>años teniendo en cuenta los requisitos necesarios para el cliente</w:t>
-      </w:r>
-      <w:r>
-        <w:t xml:space="preserve"> </w:t>
-      </w:r>
-      <w:r>
-        <w:t>y la planeación del proyecto.</w:t>
+        <w:t>Crear un sistema de información que permita la comparación y venta de solo productos tecnológicos en un plazo de máximo dos años teniendo en cuenta los requisitos necesarios para el cliente y la planeación del proyecto.</w:t>
       </w:r>
     </w:p>
     <w:p>
@@ -5821,19 +5776,11 @@
               <w:ind w:left="2" w:hanging="2"/>
               <w:jc w:val="center"/>
             </w:pPr>
-            <w:proofErr w:type="spellStart"/>
             <w:r>
               <w:rPr>
                 <w:b/>
               </w:rPr>
-              <w:t>Titulo</w:t>
-            </w:r>
-            <w:proofErr w:type="spellEnd"/>
-            <w:r>
-              <w:rPr>
-                <w:b/>
-              </w:rPr>
-              <w:t xml:space="preserve"> del Documento</w:t>
+              <w:t>Titulo del Documento</w:t>
             </w:r>
           </w:p>
         </w:tc>
@@ -6135,7 +6082,7 @@
           <wp:inline distT="114300" distB="114300" distL="114300" distR="114300" wp14:anchorId="5BC227F9" wp14:editId="5BC227FA">
             <wp:extent cx="5526060" cy="4000500"/>
             <wp:effectExtent l="0" t="0" r="0" b="0"/>
-            <wp:docPr id="6" name="image1.png"/>
+            <wp:docPr id="17" name="image1.png"/>
             <wp:cNvGraphicFramePr/>
             <a:graphic xmlns:a="http://schemas.openxmlformats.org/drawingml/2006/main">
               <a:graphicData uri="http://schemas.openxmlformats.org/drawingml/2006/picture">
@@ -6758,10 +6705,7 @@
         <w:jc w:val="left"/>
       </w:pPr>
       <w:r>
-        <w:t>El</w:t>
-      </w:r>
-      <w:r>
-        <w:t xml:space="preserve"> sistema deberá tener un diseño e implementación sencilla, independiente de la plataforma o del lenguaje de programación.</w:t>
+        <w:t>El sistema deberá tener un diseño e implementación sencilla, independiente de la plataforma o del lenguaje de programación.</w:t>
       </w:r>
       <w:r>
         <w:br w:type="page"/>
@@ -7071,13 +7015,7 @@
               <w:rPr>
                 <w:b/>
               </w:rPr>
-              <w:t>Descripción d</w:t>
-            </w:r>
-            <w:r>
-              <w:rPr>
-                <w:b/>
-              </w:rPr>
-              <w:t>el requerimiento:</w:t>
+              <w:t>Descripción del requerimiento:</w:t>
             </w:r>
           </w:p>
         </w:tc>
@@ -7097,10 +7035,7 @@
               <w:ind w:left="2" w:hanging="2"/>
             </w:pPr>
             <w:r>
-              <w:t>El sistema le mostrará un formulario de registro para que el cliente lo llene con los datos que se solicitan como: Tipo de identificación, número de identificación, un nombre, un apellido, correo, teléfono/celular y una contraseña. Los da</w:t>
-            </w:r>
-            <w:r>
-              <w:t>tos deben estar bien diligenciados y no debe haber ningún campo sin rellenar, para que así los datos puedan ser correctamente validados.</w:t>
+              <w:t>El sistema le mostrará un formulario de registro para que el cliente lo llene con los datos que se solicitan como: Tipo de identificación, número de identificación, un nombre, un apellido, correo, teléfono/celular y una contraseña. Los datos deben estar bien diligenciados y no debe haber ningún campo sin rellenar, para que así los datos puedan ser correctamente validados.</w:t>
             </w:r>
           </w:p>
         </w:tc>
@@ -7476,10 +7411,7 @@
               <w:ind w:left="2" w:hanging="2"/>
             </w:pPr>
             <w:r>
-              <w:t>El cliente y administrador deberán llenar el formulario de inicio de sesión con los datos solicitados que son: ti</w:t>
-            </w:r>
-            <w:r>
-              <w:t xml:space="preserve">po de identificación, número de identificación, correo (para el </w:t>
+              <w:t xml:space="preserve">El cliente y administrador deberán llenar el formulario de inicio de sesión con los datos solicitados que son: tipo de identificación, número de identificación, correo (para el </w:t>
             </w:r>
             <w:proofErr w:type="spellStart"/>
             <w:r>
@@ -7857,10 +7789,7 @@
               <w:ind w:left="2" w:hanging="2"/>
             </w:pPr>
             <w:r>
-              <w:t>El sistema mostrará un formulario para registrar cada producto nuevo, donde el admini</w:t>
-            </w:r>
-            <w:r>
-              <w:t xml:space="preserve">strador deberá llenar con los siguientes datos: nombre del producto, marca del producto, precio, cantidad, seleccionar que tipo de producto es (celular, </w:t>
+              <w:t xml:space="preserve">El sistema mostrará un formulario para registrar cada producto nuevo, donde el administrador deberá llenar con los siguientes datos: nombre del producto, marca del producto, precio, cantidad, seleccionar que tipo de producto es (celular, </w:t>
             </w:r>
             <w:proofErr w:type="spellStart"/>
             <w:r>
@@ -7876,10 +7805,7 @@
             </w:r>
             <w:proofErr w:type="spellEnd"/>
             <w:r>
-              <w:t>, computador, parlantes, audífonos) y adjuntar una imagen del producto. Los datos deben</w:t>
-            </w:r>
-            <w:r>
-              <w:t xml:space="preserve"> estar correctamente llenados sin dejar algún campo en blanco, para que los datos se validen correctamente y se guarde el producto correctamente.</w:t>
+              <w:t>, computador, parlantes, audífonos) y adjuntar una imagen del producto. Los datos deben estar correctamente llenados sin dejar algún campo en blanco, para que los datos se validen correctamente y se guarde el producto correctamente.</w:t>
             </w:r>
           </w:p>
         </w:tc>
@@ -8266,10 +8192,7 @@
               <w:ind w:left="2" w:hanging="2"/>
             </w:pPr>
             <w:r>
-              <w:t>El cliente podrá consultar un producto que desee a través de una barra</w:t>
-            </w:r>
-            <w:r>
-              <w:t xml:space="preserve"> de búsqueda por medio de</w:t>
+              <w:t>El cliente podrá consultar un producto que desee a través de una barra de búsqueda por medio de</w:t>
             </w:r>
             <w:r>
               <w:t>l</w:t>
@@ -8281,16 +8204,21 @@
               <w:t xml:space="preserve"> y</w:t>
             </w:r>
             <w:r>
-              <w:t xml:space="preserve"> la marca</w:t>
-            </w:r>
-            <w:r>
-              <w:t>. Cuando haya colocado la información que quiera buscar en la barra, le da clic</w:t>
+              <w:t xml:space="preserve"> la marca. Cuando haya colocado la información que quiera buscar en la barra, le da clic</w:t>
             </w:r>
             <w:r>
               <w:t xml:space="preserve"> en el producto</w:t>
             </w:r>
             <w:r>
-              <w:t xml:space="preserve"> y el sistema le mostrará el producto junto a sus especificaciones</w:t>
+              <w:t xml:space="preserve"> y el sistema </w:t>
+            </w:r>
+            <w:proofErr w:type="gramStart"/>
+            <w:r>
+              <w:t>le</w:t>
+            </w:r>
+            <w:proofErr w:type="gramEnd"/>
+            <w:r>
+              <w:t xml:space="preserve"> mostrará el producto junto a sus especificaciones</w:t>
             </w:r>
             <w:r>
               <w:t>.</w:t>
@@ -8302,10 +8230,7 @@
               <w:t>E</w:t>
             </w:r>
             <w:r>
-              <w:t>l clie</w:t>
-            </w:r>
-            <w:r>
-              <w:t>nte podrá seleccionar un producto</w:t>
+              <w:t>l cliente podrá seleccionar un producto</w:t>
             </w:r>
             <w:r>
               <w:t xml:space="preserve"> para poder visualizar sus características y especificaciones.</w:t>
@@ -8706,13 +8631,7 @@
               <w:ind w:left="2" w:hanging="2"/>
             </w:pPr>
             <w:r>
-              <w:t xml:space="preserve">El sistema le permitirá al cliente escoger los productos que quiere comparar para que </w:t>
-            </w:r>
-            <w:r>
-              <w:t>el sistema pueda generar un tipo de tabla comparativa mostrando los productos seleccionados junto sus características. El cliente podrá escoger varios productos (</w:t>
-            </w:r>
-            <w:r>
-              <w:t>mínimo 2 máximo 5).</w:t>
+              <w:t>El sistema le permitirá al cliente escoger los productos que quiere comparar para que el sistema pueda generar un tipo de tabla comparativa mostrando los productos seleccionados junto sus características. El cliente podrá escoger varios productos (mínimo 2 máximo 5).</w:t>
             </w:r>
           </w:p>
         </w:tc>
@@ -9091,10 +9010,7 @@
               <w:ind w:left="2" w:hanging="2"/>
             </w:pPr>
             <w:r>
-              <w:t xml:space="preserve">Cuando el cliente o el administrador seleccionen un producto podrán visualizar el estado del producto, si está disponible o no lo </w:t>
-            </w:r>
-            <w:r>
-              <w:t>está. El administrador podrá cambiar la disponibilidad del producto según el producto lo requiera</w:t>
+              <w:t>Cuando el cliente o el administrador seleccionen un producto podrán visualizar el estado del producto, si está disponible o no lo está. El administrador podrá cambiar la disponibilidad del producto según el producto lo requiera</w:t>
             </w:r>
           </w:p>
         </w:tc>
@@ -9471,10 +9387,7 @@
               <w:ind w:left="2" w:hanging="2"/>
             </w:pPr>
             <w:r>
-              <w:t>El administrador podrá modificar los productos en caso de que el precio de un produc</w:t>
-            </w:r>
-            <w:r>
-              <w:t>to haya cambiado, el producto se haya agotado o las características no son correctas.</w:t>
+              <w:t>El administrador podrá modificar los productos en caso de que el precio de un producto haya cambiado, el producto se haya agotado o las características no son correctas.</w:t>
             </w:r>
           </w:p>
         </w:tc>
@@ -10419,10 +10332,7 @@
               </w:rPr>
             </w:pPr>
             <w:r>
-              <w:t>El sistema debe disponer de una documentación fácilmente actualizable que per</w:t>
-            </w:r>
-            <w:r>
-              <w:t>mita realizar operaciones de mantenimiento con eficacia y un menor esfuerzo posible.</w:t>
+              <w:t>El sistema debe disponer de una documentación fácilmente actualizable que permita realizar operaciones de mantenimiento con eficacia y un menor esfuerzo posible.</w:t>
             </w:r>
           </w:p>
         </w:tc>
@@ -10880,10 +10790,7 @@
               </w:rPr>
             </w:pPr>
             <w:r>
-              <w:t xml:space="preserve">El sistema garantizará a los usuarios un desempeño en cuanto a los datos almacenados ofreciendo </w:t>
-            </w:r>
-            <w:r>
-              <w:t>confiabilidad</w:t>
+              <w:t>El sistema garantizará a los usuarios un desempeño en cuanto a los datos almacenados ofreciendo confiabilidad</w:t>
             </w:r>
             <w:r>
               <w:t>.</w:t>
@@ -10911,13 +10818,7 @@
               <w:rPr>
                 <w:b/>
               </w:rPr>
-              <w:t>Descripción del requerimiento</w:t>
-            </w:r>
-            <w:r>
-              <w:rPr>
-                <w:b/>
-              </w:rPr>
-              <w:t>:</w:t>
+              <w:t>Descripción del requerimiento:</w:t>
             </w:r>
             <w:r>
               <w:rPr>
@@ -10980,13 +10881,7 @@
                 <w:b/>
               </w:rPr>
               <w:lastRenderedPageBreak/>
-              <w:t>Prioridad del r</w:t>
-            </w:r>
-            <w:r>
-              <w:rPr>
-                <w:b/>
-              </w:rPr>
-              <w:t xml:space="preserve">equerimiento:     </w:t>
+              <w:t xml:space="preserve">Prioridad del requerimiento:     </w:t>
             </w:r>
           </w:p>
           <w:p>
@@ -11478,10 +11373,7 @@
               <w:ind w:left="2" w:hanging="2"/>
             </w:pPr>
             <w:r>
-              <w:t>La disponibilidad del si</w:t>
-            </w:r>
-            <w:r>
-              <w:t xml:space="preserve">stema deber ser continua con un nivel de servicio </w:t>
+              <w:t xml:space="preserve">La disponibilidad del sistema deber ser continua con un nivel de servicio </w:t>
             </w:r>
             <w:r>
               <w:t xml:space="preserve">estimado de </w:t>
@@ -11824,6 +11716,180 @@
       <w:bookmarkStart w:id="28" w:name="_heading=h.5w3bpia6w5pj" w:colFirst="0" w:colLast="0"/>
       <w:bookmarkEnd w:id="28"/>
       <w:r>
+        <w:t>API REST del proyecto</w:t>
+      </w:r>
+    </w:p>
+    <w:p>
+      <w:pPr>
+        <w:pStyle w:val="Prrafodelista"/>
+        <w:numPr>
+          <w:ilvl w:val="1"/>
+          <w:numId w:val="16"/>
+        </w:numPr>
+      </w:pPr>
+      <w:r>
+        <w:t xml:space="preserve">Actualizar los datos del cliente </w:t>
+      </w:r>
+    </w:p>
+    <w:p>
+      <w:pPr>
+        <w:pStyle w:val="Prrafodelista"/>
+        <w:numPr>
+          <w:ilvl w:val="1"/>
+          <w:numId w:val="16"/>
+        </w:numPr>
+      </w:pPr>
+      <w:r>
+        <w:t>Visualizar los datos del cliente</w:t>
+      </w:r>
+    </w:p>
+    <w:p>
+      <w:pPr>
+        <w:pStyle w:val="Prrafodelista"/>
+        <w:numPr>
+          <w:ilvl w:val="1"/>
+          <w:numId w:val="16"/>
+        </w:numPr>
+      </w:pPr>
+      <w:r>
+        <w:t>Eliminar cuenta del cliente</w:t>
+      </w:r>
+    </w:p>
+    <w:p>
+      <w:pPr>
+        <w:pStyle w:val="Prrafodelista"/>
+        <w:ind w:left="1146" w:firstLine="0"/>
+      </w:pPr>
+    </w:p>
+    <w:p/>
+    <w:p>
+      <w:pPr>
+        <w:pStyle w:val="Prrafodelista"/>
+        <w:ind w:left="960" w:firstLine="0"/>
+      </w:pPr>
+    </w:p>
+    <w:p>
+      <w:pPr>
+        <w:pStyle w:val="Prrafodelista"/>
+        <w:ind w:left="960" w:firstLine="0"/>
+      </w:pPr>
+    </w:p>
+    <w:p>
+      <w:pPr>
+        <w:pStyle w:val="Prrafodelista"/>
+        <w:ind w:left="960" w:firstLine="0"/>
+      </w:pPr>
+    </w:p>
+    <w:p>
+      <w:pPr>
+        <w:pStyle w:val="Ttulo3"/>
+        <w:widowControl w:val="0"/>
+        <w:numPr>
+          <w:ilvl w:val="1"/>
+          <w:numId w:val="10"/>
+        </w:numPr>
+        <w:ind w:left="3" w:hanging="3"/>
+      </w:pPr>
+      <w:r>
+        <w:lastRenderedPageBreak/>
+        <w:t>CRUD del Proyecto</w:t>
+      </w:r>
+    </w:p>
+    <w:p>
+      <w:pPr>
+        <w:pStyle w:val="Prrafodelista"/>
+        <w:ind w:left="960" w:firstLine="0"/>
+      </w:pPr>
+    </w:p>
+    <w:p>
+      <w:pPr>
+        <w:pStyle w:val="Prrafodelista"/>
+        <w:numPr>
+          <w:ilvl w:val="2"/>
+          <w:numId w:val="18"/>
+        </w:numPr>
+      </w:pPr>
+      <w:r>
+        <w:t xml:space="preserve">Productos </w:t>
+      </w:r>
+    </w:p>
+    <w:p>
+      <w:pPr>
+        <w:pStyle w:val="Prrafodelista"/>
+        <w:numPr>
+          <w:ilvl w:val="2"/>
+          <w:numId w:val="18"/>
+        </w:numPr>
+      </w:pPr>
+      <w:r>
+        <w:t>Admin</w:t>
+      </w:r>
+      <w:r>
+        <w:t>i</w:t>
+      </w:r>
+      <w:r>
+        <w:t>stradores</w:t>
+      </w:r>
+    </w:p>
+    <w:p>
+      <w:pPr>
+        <w:pStyle w:val="Prrafodelista"/>
+        <w:numPr>
+          <w:ilvl w:val="2"/>
+          <w:numId w:val="18"/>
+        </w:numPr>
+      </w:pPr>
+      <w:r>
+        <w:t xml:space="preserve">Proveedores </w:t>
+      </w:r>
+    </w:p>
+    <w:p>
+      <w:pPr>
+        <w:pStyle w:val="Prrafodelista"/>
+        <w:numPr>
+          <w:ilvl w:val="2"/>
+          <w:numId w:val="18"/>
+        </w:numPr>
+      </w:pPr>
+      <w:r>
+        <w:t>Pedidos</w:t>
+      </w:r>
+    </w:p>
+    <w:p>
+      <w:pPr>
+        <w:pStyle w:val="Prrafodelista"/>
+        <w:numPr>
+          <w:ilvl w:val="2"/>
+          <w:numId w:val="18"/>
+        </w:numPr>
+      </w:pPr>
+      <w:r>
+        <w:t>Clientes</w:t>
+      </w:r>
+    </w:p>
+    <w:p>
+      <w:pPr>
+        <w:pStyle w:val="Prrafodelista"/>
+        <w:ind w:left="360" w:firstLine="0"/>
+      </w:pPr>
+    </w:p>
+    <w:p>
+      <w:pPr>
+        <w:pStyle w:val="Prrafodelista"/>
+        <w:ind w:left="360" w:firstLine="0"/>
+      </w:pPr>
+    </w:p>
+    <w:p>
+      <w:pPr>
+        <w:pStyle w:val="Ttulo3"/>
+        <w:widowControl w:val="0"/>
+        <w:numPr>
+          <w:ilvl w:val="1"/>
+          <w:numId w:val="10"/>
+        </w:numPr>
+        <w:ind w:left="3" w:hanging="3"/>
+      </w:pPr>
+      <w:r>
         <w:t>Requisitos comunes de las interfaces</w:t>
       </w:r>
     </w:p>
@@ -11911,10 +11977,7 @@
       <w:bookmarkStart w:id="32" w:name="_heading=h.6u65lfv3xrzx" w:colFirst="0" w:colLast="0"/>
       <w:bookmarkEnd w:id="32"/>
       <w:r>
-        <w:t>Interf</w:t>
-      </w:r>
-      <w:r>
-        <w:t>aces de hardware</w:t>
+        <w:t>Interfaces de hardware</w:t>
       </w:r>
     </w:p>
     <w:p>
@@ -11930,7 +11993,6 @@
         <w:ind w:left="2" w:hanging="2"/>
       </w:pPr>
       <w:r>
-        <w:lastRenderedPageBreak/>
         <w:t>Será necesario disponer de equipos de cómputo en perfecto estado con las siguientes características:</w:t>
       </w:r>
     </w:p>
@@ -12065,10 +12127,7 @@
         <w:jc w:val="left"/>
       </w:pPr>
       <w:r>
-        <w:t>Sistema Operat</w:t>
-      </w:r>
-      <w:r>
-        <w:t xml:space="preserve">ivo: Windows </w:t>
+        <w:t xml:space="preserve">Sistema Operativo: Windows </w:t>
       </w:r>
       <w:r>
         <w:t>7</w:t>
@@ -12153,10 +12212,7 @@
         <w:t xml:space="preserve"> y</w:t>
       </w:r>
       <w:r>
-        <w:t xml:space="preserve"> clientes </w:t>
-      </w:r>
-      <w:r>
-        <w:t>se comunicarán entre sí, mediante protocolos estándares en internet, siempre que sea posible. Por ejemplo, para transferir archivos o documentos deberán utilizarse protocolos existentes (FTP u otros convenientes).</w:t>
+        <w:t xml:space="preserve"> clientes se comunicarán entre sí, mediante protocolos estándares en internet, siempre que sea posible. Por ejemplo, para transferir archivos o documentos deberán utilizarse protocolos existentes (FTP u otros convenientes).</w:t>
       </w:r>
     </w:p>
     <w:p>
@@ -12186,10 +12242,7 @@
       <w:bookmarkStart w:id="38" w:name="_heading=h.2bn6wsx" w:colFirst="0" w:colLast="0"/>
       <w:bookmarkEnd w:id="38"/>
       <w:r>
-        <w:t>R</w:t>
-      </w:r>
-      <w:r>
-        <w:t>equisitos funcionales</w:t>
+        <w:t>Requisitos funcionales</w:t>
       </w:r>
     </w:p>
     <w:p>
@@ -12258,14 +12311,7 @@
           <w:sz w:val="22"/>
           <w:szCs w:val="22"/>
         </w:rPr>
-        <w:t>ombre completo, correo electrónico, tip</w:t>
-      </w:r>
-      <w:r>
-        <w:rPr>
-          <w:sz w:val="22"/>
-          <w:szCs w:val="22"/>
-        </w:rPr>
-        <w:t>o de identificación, número de identificación</w:t>
+        <w:t>ombre completo, correo electrónico, tipo de identificación, número de identificación</w:t>
       </w:r>
       <w:r>
         <w:rPr>
@@ -12366,14 +12412,7 @@
           <w:sz w:val="22"/>
           <w:szCs w:val="22"/>
         </w:rPr>
-        <w:t>El sistema permitirá al administrador registrar cada producto nuevo en la página. Se debe llenar un formulario con el nombre del pro</w:t>
-      </w:r>
-      <w:r>
-        <w:rPr>
-          <w:sz w:val="22"/>
-          <w:szCs w:val="22"/>
-        </w:rPr>
-        <w:t xml:space="preserve">ducto, marca, precio, categoría, </w:t>
+        <w:t xml:space="preserve">El sistema permitirá al administrador registrar cada producto nuevo en la página. Se debe llenar un formulario con el nombre del producto, marca, precio, categoría, </w:t>
       </w:r>
       <w:r>
         <w:rPr>
@@ -12486,10 +12525,7 @@
       <w:bookmarkStart w:id="44" w:name="_heading=h.m2o1aaqxkhij" w:colFirst="0" w:colLast="0"/>
       <w:bookmarkEnd w:id="44"/>
       <w:r>
-        <w:t>Requisito funciona</w:t>
-      </w:r>
-      <w:r>
-        <w:t>l 4</w:t>
+        <w:t>Requisito funcional 4</w:t>
       </w:r>
     </w:p>
     <w:p>
@@ -12556,14 +12592,7 @@
           <w:sz w:val="22"/>
           <w:szCs w:val="22"/>
         </w:rPr>
-        <w:t>sus características y especificaciones. La interfaz mostrará la comparación de los dispositivos a los clientes</w:t>
-      </w:r>
-      <w:r>
-        <w:rPr>
-          <w:sz w:val="22"/>
-          <w:szCs w:val="22"/>
-        </w:rPr>
-        <w:t>, todo por medio de una especie de tabla</w:t>
+        <w:t>sus características y especificaciones. La interfaz mostrará la comparación de los dispositivos a los clientes, todo por medio de una especie de tabla</w:t>
       </w:r>
       <w:r>
         <w:rPr>
@@ -12639,21 +12668,7 @@
           <w:sz w:val="22"/>
           <w:szCs w:val="22"/>
         </w:rPr>
-        <w:t>El cliente podrá ver los productos que están disponibles</w:t>
-      </w:r>
-      <w:r>
-        <w:rPr>
-          <w:sz w:val="22"/>
-          <w:szCs w:val="22"/>
-        </w:rPr>
-        <w:t xml:space="preserve"> y los que</w:t>
-      </w:r>
-      <w:r>
-        <w:rPr>
-          <w:sz w:val="22"/>
-          <w:szCs w:val="22"/>
-        </w:rPr>
-        <w:t xml:space="preserve"> no están disponibles</w:t>
+        <w:t>El cliente podrá ver los productos que están disponibles y los que no están disponibles</w:t>
       </w:r>
       <w:r>
         <w:rPr>
@@ -12667,14 +12682,7 @@
           <w:sz w:val="22"/>
           <w:szCs w:val="22"/>
         </w:rPr>
-        <w:t>, para que así pueda estar</w:t>
-      </w:r>
-      <w:r>
-        <w:rPr>
-          <w:sz w:val="22"/>
-          <w:szCs w:val="22"/>
-        </w:rPr>
-        <w:t xml:space="preserve"> siempre bien informado y no haya malentendidos.</w:t>
+        <w:t>, para que así pueda estar siempre bien informado y no haya malentendidos.</w:t>
       </w:r>
     </w:p>
     <w:p>
@@ -12698,7 +12706,6 @@
       <w:bookmarkStart w:id="47" w:name="_heading=h.kan2tppbkdau" w:colFirst="0" w:colLast="0"/>
       <w:bookmarkEnd w:id="47"/>
       <w:r>
-        <w:lastRenderedPageBreak/>
         <w:t>Requisito funcional 6</w:t>
       </w:r>
     </w:p>
@@ -12899,14 +12906,7 @@
           <w:sz w:val="22"/>
           <w:szCs w:val="22"/>
         </w:rPr>
-        <w:t>Garantizar confiabilidad y seguridad del desempeño del si</w:t>
-      </w:r>
-      <w:r>
-        <w:rPr>
-          <w:sz w:val="22"/>
-          <w:szCs w:val="22"/>
-        </w:rPr>
-        <w:t>stema a todos nuestros clientes. Así la información almacenada o registros sean protegidos y puedan ser modificados sólo por el administrador del sistema sin afectar el tiempo de respuesta.</w:t>
+        <w:t>Garantizar confiabilidad y seguridad del desempeño del sistema a todos nuestros clientes. Así la información almacenada o registros sean protegidos y puedan ser modificados sólo por el administrador del sistema sin afectar el tiempo de respuesta.</w:t>
       </w:r>
     </w:p>
     <w:p>
@@ -12946,14 +12946,7 @@
           <w:sz w:val="22"/>
           <w:szCs w:val="22"/>
         </w:rPr>
-        <w:t xml:space="preserve">El sistema debe tener una interfaz de uso intuitiva y </w:t>
-      </w:r>
-      <w:r>
-        <w:rPr>
-          <w:sz w:val="22"/>
-          <w:szCs w:val="22"/>
-        </w:rPr>
-        <w:t>sencilla.</w:t>
+        <w:t>El sistema debe tener una interfaz de uso intuitiva y sencilla.</w:t>
       </w:r>
     </w:p>
     <w:p>
@@ -13005,6 +12998,7 @@
       <w:bookmarkStart w:id="57" w:name="_heading=h.r3g8kn2eodod" w:colFirst="0" w:colLast="0"/>
       <w:bookmarkEnd w:id="57"/>
       <w:r>
+        <w:lastRenderedPageBreak/>
         <w:t>Mantenimiento</w:t>
       </w:r>
     </w:p>
@@ -13052,14 +13046,7 @@
           <w:sz w:val="22"/>
           <w:szCs w:val="22"/>
         </w:rPr>
-        <w:t>Además, la</w:t>
-      </w:r>
-      <w:r>
-        <w:rPr>
-          <w:sz w:val="22"/>
-          <w:szCs w:val="22"/>
-        </w:rPr>
-        <w:t xml:space="preserve"> interfaz debe estar complementada con un buen sistema de ayuda, ya que puede que haya clientes con poca experiencia en el uso de aplicaciones informáticas.</w:t>
+        <w:t>Además, la interfaz debe estar complementada con un buen sistema de ayuda, ya que puede que haya clientes con poca experiencia en el uso de aplicaciones informáticas.</w:t>
       </w:r>
     </w:p>
     <w:p>
@@ -13141,14 +13128,7 @@
           <w:sz w:val="22"/>
           <w:szCs w:val="22"/>
         </w:rPr>
-        <w:t>tendrá que implementar</w:t>
-      </w:r>
-      <w:r>
-        <w:rPr>
-          <w:sz w:val="22"/>
-          <w:szCs w:val="22"/>
-        </w:rPr>
-        <w:t xml:space="preserve"> un sistema de </w:t>
+        <w:t xml:space="preserve">tendrá que implementar un sistema de </w:t>
       </w:r>
       <w:r>
         <w:rPr>
@@ -13327,7 +13307,7 @@
               <wp:extent cx="5490414" cy="6096"/>
               <wp:effectExtent l="0" t="0" r="0" b="0"/>
               <wp:wrapSquare wrapText="bothSides" distT="0" distB="0" distL="114300" distR="114300"/>
-              <wp:docPr id="1" name=""/>
+              <wp:docPr id="1" name="Grupo 1"/>
               <wp:cNvGraphicFramePr/>
               <a:graphic xmlns:a="http://schemas.openxmlformats.org/drawingml/2006/main">
                 <a:graphicData uri="http://schemas.microsoft.com/office/word/2010/wordprocessingGroup">
@@ -13618,7 +13598,7 @@
         </mc:Choice>
         <mc:Fallback>
           <w:pict>
-            <v:group w14:anchorId="5BC2281B" id="_x0000_s1032" style="position:absolute;margin-left:-3pt;margin-top:728pt;width:432.3pt;height:.5pt;z-index:251662336;mso-position-horizontal-relative:text;mso-position-vertical-relative:text" coordorigin="26007,37769" coordsize="54904,91" o:gfxdata="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">
+            <v:group w14:anchorId="5BC2281B" id="Grupo 1" o:spid="_x0000_s1032" style="position:absolute;margin-left:-3pt;margin-top:728pt;width:432.3pt;height:.5pt;z-index:251662336;mso-position-horizontal-relative:text;mso-position-vertical-relative:text" coordorigin="26007,37769" coordsize="54904,91" o:gfxdata="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">
               <v:group id="Grupo 26" o:spid="_x0000_s1033" style="position:absolute;left:26007;top:37769;width:54905;height:91" coordsize="54904,91" o:gfxdata="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">
                 <v:rect id="Rectángulo 27" o:spid="_x0000_s1034" style="position:absolute;width:54904;height:60;visibility:visible;mso-wrap-style:square;v-text-anchor:middle" o:gfxdata="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" filled="f" stroked="f">
                   <v:textbox inset="2.53958mm,2.53958mm,2.53958mm,2.53958mm">
@@ -13723,7 +13703,7 @@
               <wp:extent cx="5490414" cy="6096"/>
               <wp:effectExtent l="0" t="0" r="0" b="0"/>
               <wp:wrapSquare wrapText="bothSides" distT="0" distB="0" distL="114300" distR="114300"/>
-              <wp:docPr id="3" name=""/>
+              <wp:docPr id="3" name="Grupo 3"/>
               <wp:cNvGraphicFramePr/>
               <a:graphic xmlns:a="http://schemas.openxmlformats.org/drawingml/2006/main">
                 <a:graphicData uri="http://schemas.microsoft.com/office/word/2010/wordprocessingGroup">
@@ -14014,7 +13994,7 @@
         </mc:Choice>
         <mc:Fallback>
           <w:pict>
-            <v:group w14:anchorId="5BC2281D" id="_x0000_s1040" style="position:absolute;margin-left:-3pt;margin-top:728pt;width:432.3pt;height:.5pt;z-index:251660288;mso-position-horizontal-relative:text;mso-position-vertical-relative:text" coordorigin="26007,37769" coordsize="54904,91" o:gfxdata="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">
+            <v:group w14:anchorId="5BC2281D" id="Grupo 3" o:spid="_x0000_s1040" style="position:absolute;margin-left:-3pt;margin-top:728pt;width:432.3pt;height:.5pt;z-index:251660288;mso-position-horizontal-relative:text;mso-position-vertical-relative:text" coordorigin="26007,37769" coordsize="54904,91" o:gfxdata="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">
               <v:group id="Grupo 10" o:spid="_x0000_s1041" style="position:absolute;left:26007;top:37769;width:54905;height:91" coordsize="54904,91" o:gfxdata="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">
                 <v:rect id="Rectángulo 11" o:spid="_x0000_s1042" style="position:absolute;width:54904;height:60;visibility:visible;mso-wrap-style:square;v-text-anchor:middle" o:gfxdata="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" filled="f" stroked="f">
                   <v:textbox inset="2.53958mm,2.53958mm,2.53958mm,2.53958mm">
@@ -14217,7 +14197,7 @@
               <wp:extent cx="5490414" cy="6096"/>
               <wp:effectExtent l="0" t="0" r="0" b="0"/>
               <wp:wrapSquare wrapText="bothSides" distT="0" distB="0" distL="114300" distR="114300"/>
-              <wp:docPr id="4" name=""/>
+              <wp:docPr id="4" name="Grupo 4"/>
               <wp:cNvGraphicFramePr/>
               <a:graphic xmlns:a="http://schemas.openxmlformats.org/drawingml/2006/main">
                 <a:graphicData uri="http://schemas.microsoft.com/office/word/2010/wordprocessingGroup">
@@ -14508,7 +14488,7 @@
         </mc:Choice>
         <mc:Fallback>
           <w:pict>
-            <v:group w14:anchorId="5BC22821" id="_x0000_s1048" style="position:absolute;margin-left:-3pt;margin-top:728pt;width:432.3pt;height:.5pt;z-index:251661312;mso-position-horizontal-relative:text;mso-position-vertical-relative:text" coordorigin="26007,37769" coordsize="54904,91" o:gfxdata="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">
+            <v:group w14:anchorId="5BC22821" id="Grupo 4" o:spid="_x0000_s1048" style="position:absolute;margin-left:-3pt;margin-top:728pt;width:432.3pt;height:.5pt;z-index:251661312;mso-position-horizontal-relative:text;mso-position-vertical-relative:text" coordorigin="26007,37769" coordsize="54904,91" o:gfxdata="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">
               <v:group id="Grupo 18" o:spid="_x0000_s1049" style="position:absolute;left:26007;top:37769;width:54905;height:91" coordsize="54904,91" o:gfxdata="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">
                 <v:rect id="Rectángulo 19" o:spid="_x0000_s1050" style="position:absolute;width:54904;height:60;visibility:visible;mso-wrap-style:square;v-text-anchor:middle" o:gfxdata="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" filled="f" stroked="f">
                   <v:textbox inset="2.53958mm,2.53958mm,2.53958mm,2.53958mm">
@@ -14724,15 +14704,7 @@
         <w:sz w:val="24"/>
         <w:szCs w:val="24"/>
       </w:rPr>
-      <w:t xml:space="preserve"> venta</w:t>
-    </w:r>
-    <w:r>
-      <w:rPr>
-        <w:b/>
-        <w:sz w:val="24"/>
-        <w:szCs w:val="24"/>
-      </w:rPr>
-      <w:t xml:space="preserve"> de productos tecnológicos.</w:t>
+      <w:t xml:space="preserve"> venta de productos tecnológicos.</w:t>
     </w:r>
     <w:r>
       <w:rPr>
@@ -14857,15 +14829,7 @@
         <w:sz w:val="24"/>
         <w:szCs w:val="24"/>
       </w:rPr>
-      <w:t>Sistema de in</w:t>
-    </w:r>
-    <w:r>
-      <w:rPr>
-        <w:b/>
-        <w:sz w:val="24"/>
-        <w:szCs w:val="24"/>
-      </w:rPr>
-      <w:t>formación web para la venta y comparación de productos tecnológicos.</w:t>
+      <w:t>Sistema de información web para la venta y comparación de productos tecnológicos.</w:t>
     </w:r>
     <w:r>
       <w:rPr>
@@ -15206,6 +15170,120 @@
     </w:lvl>
   </w:abstractNum>
   <w:abstractNum w:abstractNumId="2" w15:restartNumberingAfterBreak="0">
+    <w:nsid w:val="2E523180"/>
+    <w:multiLevelType w:val="multilevel"/>
+    <w:tmpl w:val="94F033E0"/>
+    <w:lvl w:ilvl="0">
+      <w:start w:val="1"/>
+      <w:numFmt w:val="decimal"/>
+      <w:lvlText w:val="%1"/>
+      <w:lvlJc w:val="left"/>
+      <w:pPr>
+        <w:ind w:left="360" w:hanging="360"/>
+      </w:pPr>
+      <w:rPr>
+        <w:vertAlign w:val="baseline"/>
+      </w:rPr>
+    </w:lvl>
+    <w:lvl w:ilvl="1">
+      <w:start w:val="1"/>
+      <w:numFmt w:val="bullet"/>
+      <w:lvlText w:val=""/>
+      <w:lvlJc w:val="left"/>
+      <w:pPr>
+        <w:ind w:left="1146" w:hanging="720"/>
+      </w:pPr>
+      <w:rPr>
+        <w:rFonts w:ascii="Symbol" w:hAnsi="Symbol" w:hint="default"/>
+        <w:vertAlign w:val="baseline"/>
+      </w:rPr>
+    </w:lvl>
+    <w:lvl w:ilvl="2">
+      <w:start w:val="1"/>
+      <w:numFmt w:val="decimal"/>
+      <w:lvlText w:val="%1.%2.%3"/>
+      <w:lvlJc w:val="left"/>
+      <w:pPr>
+        <w:ind w:left="2422" w:hanging="720"/>
+      </w:pPr>
+      <w:rPr>
+        <w:vertAlign w:val="baseline"/>
+      </w:rPr>
+    </w:lvl>
+    <w:lvl w:ilvl="3">
+      <w:start w:val="1"/>
+      <w:numFmt w:val="decimal"/>
+      <w:lvlText w:val="%1.%2.%3.%4"/>
+      <w:lvlJc w:val="left"/>
+      <w:pPr>
+        <w:ind w:left="2880" w:hanging="1080"/>
+      </w:pPr>
+      <w:rPr>
+        <w:vertAlign w:val="baseline"/>
+      </w:rPr>
+    </w:lvl>
+    <w:lvl w:ilvl="4">
+      <w:start w:val="1"/>
+      <w:numFmt w:val="decimal"/>
+      <w:lvlText w:val="%1.%2.%3.%4.%5"/>
+      <w:lvlJc w:val="left"/>
+      <w:pPr>
+        <w:ind w:left="3480" w:hanging="1080"/>
+      </w:pPr>
+      <w:rPr>
+        <w:vertAlign w:val="baseline"/>
+      </w:rPr>
+    </w:lvl>
+    <w:lvl w:ilvl="5">
+      <w:start w:val="1"/>
+      <w:numFmt w:val="decimal"/>
+      <w:lvlText w:val="%1.%2.%3.%4.%5.%6"/>
+      <w:lvlJc w:val="left"/>
+      <w:pPr>
+        <w:ind w:left="4440" w:hanging="1440"/>
+      </w:pPr>
+      <w:rPr>
+        <w:vertAlign w:val="baseline"/>
+      </w:rPr>
+    </w:lvl>
+    <w:lvl w:ilvl="6">
+      <w:start w:val="1"/>
+      <w:numFmt w:val="decimal"/>
+      <w:lvlText w:val="%1.%2.%3.%4.%5.%6.%7"/>
+      <w:lvlJc w:val="left"/>
+      <w:pPr>
+        <w:ind w:left="5040" w:hanging="1440"/>
+      </w:pPr>
+      <w:rPr>
+        <w:vertAlign w:val="baseline"/>
+      </w:rPr>
+    </w:lvl>
+    <w:lvl w:ilvl="7">
+      <w:start w:val="1"/>
+      <w:numFmt w:val="decimal"/>
+      <w:lvlText w:val="%1.%2.%3.%4.%5.%6.%7.%8"/>
+      <w:lvlJc w:val="left"/>
+      <w:pPr>
+        <w:ind w:left="6000" w:hanging="1800"/>
+      </w:pPr>
+      <w:rPr>
+        <w:vertAlign w:val="baseline"/>
+      </w:rPr>
+    </w:lvl>
+    <w:lvl w:ilvl="8">
+      <w:start w:val="1"/>
+      <w:numFmt w:val="decimal"/>
+      <w:lvlText w:val="%1.%2.%3.%4.%5.%6.%7.%8.%9"/>
+      <w:lvlJc w:val="left"/>
+      <w:pPr>
+        <w:ind w:left="6960" w:hanging="2160"/>
+      </w:pPr>
+      <w:rPr>
+        <w:vertAlign w:val="baseline"/>
+      </w:rPr>
+    </w:lvl>
+  </w:abstractNum>
+  <w:abstractNum w:abstractNumId="3" w15:restartNumberingAfterBreak="0">
     <w:nsid w:val="2F6612A5"/>
     <w:multiLevelType w:val="multilevel"/>
     <w:tmpl w:val="E438FD2E"/>
@@ -15318,7 +15396,7 @@
       </w:rPr>
     </w:lvl>
   </w:abstractNum>
-  <w:abstractNum w:abstractNumId="3" w15:restartNumberingAfterBreak="0">
+  <w:abstractNum w:abstractNumId="4" w15:restartNumberingAfterBreak="0">
     <w:nsid w:val="311F21CB"/>
     <w:multiLevelType w:val="multilevel"/>
     <w:tmpl w:val="558AE8FA"/>
@@ -15440,7 +15518,7 @@
       </w:rPr>
     </w:lvl>
   </w:abstractNum>
-  <w:abstractNum w:abstractNumId="4" w15:restartNumberingAfterBreak="0">
+  <w:abstractNum w:abstractNumId="5" w15:restartNumberingAfterBreak="0">
     <w:nsid w:val="336E35BC"/>
     <w:multiLevelType w:val="multilevel"/>
     <w:tmpl w:val="3E7443C0"/>
@@ -15562,7 +15640,7 @@
       </w:rPr>
     </w:lvl>
   </w:abstractNum>
-  <w:abstractNum w:abstractNumId="5" w15:restartNumberingAfterBreak="0">
+  <w:abstractNum w:abstractNumId="6" w15:restartNumberingAfterBreak="0">
     <w:nsid w:val="3B403C2E"/>
     <w:multiLevelType w:val="multilevel"/>
     <w:tmpl w:val="DFAECC1A"/>
@@ -15684,7 +15762,233 @@
       </w:rPr>
     </w:lvl>
   </w:abstractNum>
-  <w:abstractNum w:abstractNumId="6" w15:restartNumberingAfterBreak="0">
+  <w:abstractNum w:abstractNumId="7" w15:restartNumberingAfterBreak="0">
+    <w:nsid w:val="3C17789F"/>
+    <w:multiLevelType w:val="hybridMultilevel"/>
+    <w:tmpl w:val="6CBAB502"/>
+    <w:lvl w:ilvl="0" w:tplc="240A0001">
+      <w:start w:val="1"/>
+      <w:numFmt w:val="bullet"/>
+      <w:lvlText w:val=""/>
+      <w:lvlJc w:val="left"/>
+      <w:pPr>
+        <w:ind w:left="1440" w:hanging="360"/>
+      </w:pPr>
+      <w:rPr>
+        <w:rFonts w:ascii="Symbol" w:hAnsi="Symbol" w:hint="default"/>
+      </w:rPr>
+    </w:lvl>
+    <w:lvl w:ilvl="1" w:tplc="240A0003" w:tentative="1">
+      <w:start w:val="1"/>
+      <w:numFmt w:val="bullet"/>
+      <w:lvlText w:val="o"/>
+      <w:lvlJc w:val="left"/>
+      <w:pPr>
+        <w:ind w:left="2160" w:hanging="360"/>
+      </w:pPr>
+      <w:rPr>
+        <w:rFonts w:ascii="Courier New" w:hAnsi="Courier New" w:cs="Courier New" w:hint="default"/>
+      </w:rPr>
+    </w:lvl>
+    <w:lvl w:ilvl="2" w:tplc="240A0005" w:tentative="1">
+      <w:start w:val="1"/>
+      <w:numFmt w:val="bullet"/>
+      <w:lvlText w:val=""/>
+      <w:lvlJc w:val="left"/>
+      <w:pPr>
+        <w:ind w:left="2880" w:hanging="360"/>
+      </w:pPr>
+      <w:rPr>
+        <w:rFonts w:ascii="Wingdings" w:hAnsi="Wingdings" w:hint="default"/>
+      </w:rPr>
+    </w:lvl>
+    <w:lvl w:ilvl="3" w:tplc="240A0001" w:tentative="1">
+      <w:start w:val="1"/>
+      <w:numFmt w:val="bullet"/>
+      <w:lvlText w:val=""/>
+      <w:lvlJc w:val="left"/>
+      <w:pPr>
+        <w:ind w:left="3600" w:hanging="360"/>
+      </w:pPr>
+      <w:rPr>
+        <w:rFonts w:ascii="Symbol" w:hAnsi="Symbol" w:hint="default"/>
+      </w:rPr>
+    </w:lvl>
+    <w:lvl w:ilvl="4" w:tplc="240A0003" w:tentative="1">
+      <w:start w:val="1"/>
+      <w:numFmt w:val="bullet"/>
+      <w:lvlText w:val="o"/>
+      <w:lvlJc w:val="left"/>
+      <w:pPr>
+        <w:ind w:left="4320" w:hanging="360"/>
+      </w:pPr>
+      <w:rPr>
+        <w:rFonts w:ascii="Courier New" w:hAnsi="Courier New" w:cs="Courier New" w:hint="default"/>
+      </w:rPr>
+    </w:lvl>
+    <w:lvl w:ilvl="5" w:tplc="240A0005" w:tentative="1">
+      <w:start w:val="1"/>
+      <w:numFmt w:val="bullet"/>
+      <w:lvlText w:val=""/>
+      <w:lvlJc w:val="left"/>
+      <w:pPr>
+        <w:ind w:left="5040" w:hanging="360"/>
+      </w:pPr>
+      <w:rPr>
+        <w:rFonts w:ascii="Wingdings" w:hAnsi="Wingdings" w:hint="default"/>
+      </w:rPr>
+    </w:lvl>
+    <w:lvl w:ilvl="6" w:tplc="240A0001" w:tentative="1">
+      <w:start w:val="1"/>
+      <w:numFmt w:val="bullet"/>
+      <w:lvlText w:val=""/>
+      <w:lvlJc w:val="left"/>
+      <w:pPr>
+        <w:ind w:left="5760" w:hanging="360"/>
+      </w:pPr>
+      <w:rPr>
+        <w:rFonts w:ascii="Symbol" w:hAnsi="Symbol" w:hint="default"/>
+      </w:rPr>
+    </w:lvl>
+    <w:lvl w:ilvl="7" w:tplc="240A0003" w:tentative="1">
+      <w:start w:val="1"/>
+      <w:numFmt w:val="bullet"/>
+      <w:lvlText w:val="o"/>
+      <w:lvlJc w:val="left"/>
+      <w:pPr>
+        <w:ind w:left="6480" w:hanging="360"/>
+      </w:pPr>
+      <w:rPr>
+        <w:rFonts w:ascii="Courier New" w:hAnsi="Courier New" w:cs="Courier New" w:hint="default"/>
+      </w:rPr>
+    </w:lvl>
+    <w:lvl w:ilvl="8" w:tplc="240A0005" w:tentative="1">
+      <w:start w:val="1"/>
+      <w:numFmt w:val="bullet"/>
+      <w:lvlText w:val=""/>
+      <w:lvlJc w:val="left"/>
+      <w:pPr>
+        <w:ind w:left="7200" w:hanging="360"/>
+      </w:pPr>
+      <w:rPr>
+        <w:rFonts w:ascii="Wingdings" w:hAnsi="Wingdings" w:hint="default"/>
+      </w:rPr>
+    </w:lvl>
+  </w:abstractNum>
+  <w:abstractNum w:abstractNumId="8" w15:restartNumberingAfterBreak="0">
+    <w:nsid w:val="408C7A70"/>
+    <w:multiLevelType w:val="hybridMultilevel"/>
+    <w:tmpl w:val="D7149FC4"/>
+    <w:lvl w:ilvl="0" w:tplc="240A0001">
+      <w:start w:val="1"/>
+      <w:numFmt w:val="bullet"/>
+      <w:lvlText w:val=""/>
+      <w:lvlJc w:val="left"/>
+      <w:pPr>
+        <w:ind w:left="960" w:hanging="360"/>
+      </w:pPr>
+      <w:rPr>
+        <w:rFonts w:ascii="Symbol" w:hAnsi="Symbol" w:hint="default"/>
+      </w:rPr>
+    </w:lvl>
+    <w:lvl w:ilvl="1" w:tplc="240A0003" w:tentative="1">
+      <w:start w:val="1"/>
+      <w:numFmt w:val="bullet"/>
+      <w:lvlText w:val="o"/>
+      <w:lvlJc w:val="left"/>
+      <w:pPr>
+        <w:ind w:left="1680" w:hanging="360"/>
+      </w:pPr>
+      <w:rPr>
+        <w:rFonts w:ascii="Courier New" w:hAnsi="Courier New" w:cs="Courier New" w:hint="default"/>
+      </w:rPr>
+    </w:lvl>
+    <w:lvl w:ilvl="2" w:tplc="240A0005" w:tentative="1">
+      <w:start w:val="1"/>
+      <w:numFmt w:val="bullet"/>
+      <w:lvlText w:val=""/>
+      <w:lvlJc w:val="left"/>
+      <w:pPr>
+        <w:ind w:left="2400" w:hanging="360"/>
+      </w:pPr>
+      <w:rPr>
+        <w:rFonts w:ascii="Wingdings" w:hAnsi="Wingdings" w:hint="default"/>
+      </w:rPr>
+    </w:lvl>
+    <w:lvl w:ilvl="3" w:tplc="240A0001" w:tentative="1">
+      <w:start w:val="1"/>
+      <w:numFmt w:val="bullet"/>
+      <w:lvlText w:val=""/>
+      <w:lvlJc w:val="left"/>
+      <w:pPr>
+        <w:ind w:left="3120" w:hanging="360"/>
+      </w:pPr>
+      <w:rPr>
+        <w:rFonts w:ascii="Symbol" w:hAnsi="Symbol" w:hint="default"/>
+      </w:rPr>
+    </w:lvl>
+    <w:lvl w:ilvl="4" w:tplc="240A0003" w:tentative="1">
+      <w:start w:val="1"/>
+      <w:numFmt w:val="bullet"/>
+      <w:lvlText w:val="o"/>
+      <w:lvlJc w:val="left"/>
+      <w:pPr>
+        <w:ind w:left="3840" w:hanging="360"/>
+      </w:pPr>
+      <w:rPr>
+        <w:rFonts w:ascii="Courier New" w:hAnsi="Courier New" w:cs="Courier New" w:hint="default"/>
+      </w:rPr>
+    </w:lvl>
+    <w:lvl w:ilvl="5" w:tplc="240A0005" w:tentative="1">
+      <w:start w:val="1"/>
+      <w:numFmt w:val="bullet"/>
+      <w:lvlText w:val=""/>
+      <w:lvlJc w:val="left"/>
+      <w:pPr>
+        <w:ind w:left="4560" w:hanging="360"/>
+      </w:pPr>
+      <w:rPr>
+        <w:rFonts w:ascii="Wingdings" w:hAnsi="Wingdings" w:hint="default"/>
+      </w:rPr>
+    </w:lvl>
+    <w:lvl w:ilvl="6" w:tplc="240A0001" w:tentative="1">
+      <w:start w:val="1"/>
+      <w:numFmt w:val="bullet"/>
+      <w:lvlText w:val=""/>
+      <w:lvlJc w:val="left"/>
+      <w:pPr>
+        <w:ind w:left="5280" w:hanging="360"/>
+      </w:pPr>
+      <w:rPr>
+        <w:rFonts w:ascii="Symbol" w:hAnsi="Symbol" w:hint="default"/>
+      </w:rPr>
+    </w:lvl>
+    <w:lvl w:ilvl="7" w:tplc="240A0003" w:tentative="1">
+      <w:start w:val="1"/>
+      <w:numFmt w:val="bullet"/>
+      <w:lvlText w:val="o"/>
+      <w:lvlJc w:val="left"/>
+      <w:pPr>
+        <w:ind w:left="6000" w:hanging="360"/>
+      </w:pPr>
+      <w:rPr>
+        <w:rFonts w:ascii="Courier New" w:hAnsi="Courier New" w:cs="Courier New" w:hint="default"/>
+      </w:rPr>
+    </w:lvl>
+    <w:lvl w:ilvl="8" w:tplc="240A0005" w:tentative="1">
+      <w:start w:val="1"/>
+      <w:numFmt w:val="bullet"/>
+      <w:lvlText w:val=""/>
+      <w:lvlJc w:val="left"/>
+      <w:pPr>
+        <w:ind w:left="6720" w:hanging="360"/>
+      </w:pPr>
+      <w:rPr>
+        <w:rFonts w:ascii="Wingdings" w:hAnsi="Wingdings" w:hint="default"/>
+      </w:rPr>
+    </w:lvl>
+  </w:abstractNum>
+  <w:abstractNum w:abstractNumId="9" w15:restartNumberingAfterBreak="0">
     <w:nsid w:val="40FF2B89"/>
     <w:multiLevelType w:val="multilevel"/>
     <w:tmpl w:val="AD6215FE"/>
@@ -15706,7 +16010,7 @@
       <w:lvlText w:val="%1.%2"/>
       <w:lvlJc w:val="left"/>
       <w:pPr>
-        <w:ind w:left="1320" w:hanging="720"/>
+        <w:ind w:left="1146" w:hanging="720"/>
       </w:pPr>
       <w:rPr>
         <w:vertAlign w:val="baseline"/>
@@ -15797,7 +16101,7 @@
       </w:rPr>
     </w:lvl>
   </w:abstractNum>
-  <w:abstractNum w:abstractNumId="7" w15:restartNumberingAfterBreak="0">
+  <w:abstractNum w:abstractNumId="10" w15:restartNumberingAfterBreak="0">
     <w:nsid w:val="42167BA1"/>
     <w:multiLevelType w:val="multilevel"/>
     <w:tmpl w:val="611CC8D6"/>
@@ -15919,7 +16223,121 @@
       </w:rPr>
     </w:lvl>
   </w:abstractNum>
-  <w:abstractNum w:abstractNumId="8" w15:restartNumberingAfterBreak="0">
+  <w:abstractNum w:abstractNumId="11" w15:restartNumberingAfterBreak="0">
+    <w:nsid w:val="430C74DF"/>
+    <w:multiLevelType w:val="multilevel"/>
+    <w:tmpl w:val="94F033E0"/>
+    <w:lvl w:ilvl="0">
+      <w:start w:val="1"/>
+      <w:numFmt w:val="decimal"/>
+      <w:lvlText w:val="%1"/>
+      <w:lvlJc w:val="left"/>
+      <w:pPr>
+        <w:ind w:left="360" w:hanging="360"/>
+      </w:pPr>
+      <w:rPr>
+        <w:vertAlign w:val="baseline"/>
+      </w:rPr>
+    </w:lvl>
+    <w:lvl w:ilvl="1">
+      <w:start w:val="1"/>
+      <w:numFmt w:val="bullet"/>
+      <w:lvlText w:val=""/>
+      <w:lvlJc w:val="left"/>
+      <w:pPr>
+        <w:ind w:left="1146" w:hanging="720"/>
+      </w:pPr>
+      <w:rPr>
+        <w:rFonts w:ascii="Symbol" w:hAnsi="Symbol" w:hint="default"/>
+        <w:vertAlign w:val="baseline"/>
+      </w:rPr>
+    </w:lvl>
+    <w:lvl w:ilvl="2">
+      <w:start w:val="1"/>
+      <w:numFmt w:val="decimal"/>
+      <w:lvlText w:val="%1.%2.%3"/>
+      <w:lvlJc w:val="left"/>
+      <w:pPr>
+        <w:ind w:left="2422" w:hanging="720"/>
+      </w:pPr>
+      <w:rPr>
+        <w:vertAlign w:val="baseline"/>
+      </w:rPr>
+    </w:lvl>
+    <w:lvl w:ilvl="3">
+      <w:start w:val="1"/>
+      <w:numFmt w:val="decimal"/>
+      <w:lvlText w:val="%1.%2.%3.%4"/>
+      <w:lvlJc w:val="left"/>
+      <w:pPr>
+        <w:ind w:left="2880" w:hanging="1080"/>
+      </w:pPr>
+      <w:rPr>
+        <w:vertAlign w:val="baseline"/>
+      </w:rPr>
+    </w:lvl>
+    <w:lvl w:ilvl="4">
+      <w:start w:val="1"/>
+      <w:numFmt w:val="decimal"/>
+      <w:lvlText w:val="%1.%2.%3.%4.%5"/>
+      <w:lvlJc w:val="left"/>
+      <w:pPr>
+        <w:ind w:left="3480" w:hanging="1080"/>
+      </w:pPr>
+      <w:rPr>
+        <w:vertAlign w:val="baseline"/>
+      </w:rPr>
+    </w:lvl>
+    <w:lvl w:ilvl="5">
+      <w:start w:val="1"/>
+      <w:numFmt w:val="decimal"/>
+      <w:lvlText w:val="%1.%2.%3.%4.%5.%6"/>
+      <w:lvlJc w:val="left"/>
+      <w:pPr>
+        <w:ind w:left="4440" w:hanging="1440"/>
+      </w:pPr>
+      <w:rPr>
+        <w:vertAlign w:val="baseline"/>
+      </w:rPr>
+    </w:lvl>
+    <w:lvl w:ilvl="6">
+      <w:start w:val="1"/>
+      <w:numFmt w:val="decimal"/>
+      <w:lvlText w:val="%1.%2.%3.%4.%5.%6.%7"/>
+      <w:lvlJc w:val="left"/>
+      <w:pPr>
+        <w:ind w:left="5040" w:hanging="1440"/>
+      </w:pPr>
+      <w:rPr>
+        <w:vertAlign w:val="baseline"/>
+      </w:rPr>
+    </w:lvl>
+    <w:lvl w:ilvl="7">
+      <w:start w:val="1"/>
+      <w:numFmt w:val="decimal"/>
+      <w:lvlText w:val="%1.%2.%3.%4.%5.%6.%7.%8"/>
+      <w:lvlJc w:val="left"/>
+      <w:pPr>
+        <w:ind w:left="6000" w:hanging="1800"/>
+      </w:pPr>
+      <w:rPr>
+        <w:vertAlign w:val="baseline"/>
+      </w:rPr>
+    </w:lvl>
+    <w:lvl w:ilvl="8">
+      <w:start w:val="1"/>
+      <w:numFmt w:val="decimal"/>
+      <w:lvlText w:val="%1.%2.%3.%4.%5.%6.%7.%8.%9"/>
+      <w:lvlJc w:val="left"/>
+      <w:pPr>
+        <w:ind w:left="6960" w:hanging="2160"/>
+      </w:pPr>
+      <w:rPr>
+        <w:vertAlign w:val="baseline"/>
+      </w:rPr>
+    </w:lvl>
+  </w:abstractNum>
+  <w:abstractNum w:abstractNumId="12" w15:restartNumberingAfterBreak="0">
     <w:nsid w:val="4A0C052F"/>
     <w:multiLevelType w:val="multilevel"/>
     <w:tmpl w:val="00D8BC04"/>
@@ -16032,7 +16450,7 @@
       </w:rPr>
     </w:lvl>
   </w:abstractNum>
-  <w:abstractNum w:abstractNumId="9" w15:restartNumberingAfterBreak="0">
+  <w:abstractNum w:abstractNumId="13" w15:restartNumberingAfterBreak="0">
     <w:nsid w:val="4E6B2912"/>
     <w:multiLevelType w:val="multilevel"/>
     <w:tmpl w:val="88A48BF0"/>
@@ -16145,7 +16563,122 @@
       </w:rPr>
     </w:lvl>
   </w:abstractNum>
-  <w:abstractNum w:abstractNumId="10" w15:restartNumberingAfterBreak="0">
+  <w:abstractNum w:abstractNumId="14" w15:restartNumberingAfterBreak="0">
+    <w:nsid w:val="515A4064"/>
+    <w:multiLevelType w:val="multilevel"/>
+    <w:tmpl w:val="EDFC8344"/>
+    <w:lvl w:ilvl="0">
+      <w:start w:val="1"/>
+      <w:numFmt w:val="decimal"/>
+      <w:lvlText w:val="%1"/>
+      <w:lvlJc w:val="left"/>
+      <w:pPr>
+        <w:ind w:left="360" w:hanging="360"/>
+      </w:pPr>
+      <w:rPr>
+        <w:vertAlign w:val="baseline"/>
+      </w:rPr>
+    </w:lvl>
+    <w:lvl w:ilvl="1">
+      <w:start w:val="1"/>
+      <w:numFmt w:val="bullet"/>
+      <w:lvlText w:val=""/>
+      <w:lvlJc w:val="left"/>
+      <w:pPr>
+        <w:ind w:left="1146" w:hanging="720"/>
+      </w:pPr>
+      <w:rPr>
+        <w:rFonts w:ascii="Symbol" w:hAnsi="Symbol" w:hint="default"/>
+        <w:vertAlign w:val="baseline"/>
+      </w:rPr>
+    </w:lvl>
+    <w:lvl w:ilvl="2">
+      <w:start w:val="1"/>
+      <w:numFmt w:val="bullet"/>
+      <w:lvlText w:val=""/>
+      <w:lvlJc w:val="left"/>
+      <w:pPr>
+        <w:ind w:left="2422" w:hanging="720"/>
+      </w:pPr>
+      <w:rPr>
+        <w:rFonts w:ascii="Symbol" w:hAnsi="Symbol" w:hint="default"/>
+        <w:vertAlign w:val="baseline"/>
+      </w:rPr>
+    </w:lvl>
+    <w:lvl w:ilvl="3">
+      <w:start w:val="1"/>
+      <w:numFmt w:val="decimal"/>
+      <w:lvlText w:val="%1.%2.%3.%4"/>
+      <w:lvlJc w:val="left"/>
+      <w:pPr>
+        <w:ind w:left="2880" w:hanging="1080"/>
+      </w:pPr>
+      <w:rPr>
+        <w:vertAlign w:val="baseline"/>
+      </w:rPr>
+    </w:lvl>
+    <w:lvl w:ilvl="4">
+      <w:start w:val="1"/>
+      <w:numFmt w:val="decimal"/>
+      <w:lvlText w:val="%1.%2.%3.%4.%5"/>
+      <w:lvlJc w:val="left"/>
+      <w:pPr>
+        <w:ind w:left="3480" w:hanging="1080"/>
+      </w:pPr>
+      <w:rPr>
+        <w:vertAlign w:val="baseline"/>
+      </w:rPr>
+    </w:lvl>
+    <w:lvl w:ilvl="5">
+      <w:start w:val="1"/>
+      <w:numFmt w:val="decimal"/>
+      <w:lvlText w:val="%1.%2.%3.%4.%5.%6"/>
+      <w:lvlJc w:val="left"/>
+      <w:pPr>
+        <w:ind w:left="4440" w:hanging="1440"/>
+      </w:pPr>
+      <w:rPr>
+        <w:vertAlign w:val="baseline"/>
+      </w:rPr>
+    </w:lvl>
+    <w:lvl w:ilvl="6">
+      <w:start w:val="1"/>
+      <w:numFmt w:val="decimal"/>
+      <w:lvlText w:val="%1.%2.%3.%4.%5.%6.%7"/>
+      <w:lvlJc w:val="left"/>
+      <w:pPr>
+        <w:ind w:left="5040" w:hanging="1440"/>
+      </w:pPr>
+      <w:rPr>
+        <w:vertAlign w:val="baseline"/>
+      </w:rPr>
+    </w:lvl>
+    <w:lvl w:ilvl="7">
+      <w:start w:val="1"/>
+      <w:numFmt w:val="decimal"/>
+      <w:lvlText w:val="%1.%2.%3.%4.%5.%6.%7.%8"/>
+      <w:lvlJc w:val="left"/>
+      <w:pPr>
+        <w:ind w:left="6000" w:hanging="1800"/>
+      </w:pPr>
+      <w:rPr>
+        <w:vertAlign w:val="baseline"/>
+      </w:rPr>
+    </w:lvl>
+    <w:lvl w:ilvl="8">
+      <w:start w:val="1"/>
+      <w:numFmt w:val="decimal"/>
+      <w:lvlText w:val="%1.%2.%3.%4.%5.%6.%7.%8.%9"/>
+      <w:lvlJc w:val="left"/>
+      <w:pPr>
+        <w:ind w:left="6960" w:hanging="2160"/>
+      </w:pPr>
+      <w:rPr>
+        <w:vertAlign w:val="baseline"/>
+      </w:rPr>
+    </w:lvl>
+  </w:abstractNum>
+  <w:abstractNum w:abstractNumId="15" w15:restartNumberingAfterBreak="0">
     <w:nsid w:val="696632E3"/>
     <w:multiLevelType w:val="multilevel"/>
     <w:tmpl w:val="E9BC7410"/>
@@ -16267,7 +16800,7 @@
       </w:rPr>
     </w:lvl>
   </w:abstractNum>
-  <w:abstractNum w:abstractNumId="11" w15:restartNumberingAfterBreak="0">
+  <w:abstractNum w:abstractNumId="16" w15:restartNumberingAfterBreak="0">
     <w:nsid w:val="79AD46A6"/>
     <w:multiLevelType w:val="multilevel"/>
     <w:tmpl w:val="0046E706"/>
@@ -16380,7 +16913,7 @@
       </w:rPr>
     </w:lvl>
   </w:abstractNum>
-  <w:abstractNum w:abstractNumId="12" w15:restartNumberingAfterBreak="0">
+  <w:abstractNum w:abstractNumId="17" w15:restartNumberingAfterBreak="0">
     <w:nsid w:val="7AB417F5"/>
     <w:multiLevelType w:val="multilevel"/>
     <w:tmpl w:val="93443FC2"/>
@@ -16494,43 +17027,58 @@
     </w:lvl>
   </w:abstractNum>
   <w:num w:numId="1">
-    <w:abstractNumId w:val="7"/>
+    <w:abstractNumId w:val="10"/>
   </w:num>
   <w:num w:numId="2">
     <w:abstractNumId w:val="1"/>
   </w:num>
   <w:num w:numId="3">
-    <w:abstractNumId w:val="3"/>
+    <w:abstractNumId w:val="4"/>
   </w:num>
   <w:num w:numId="4">
     <w:abstractNumId w:val="0"/>
   </w:num>
   <w:num w:numId="5">
-    <w:abstractNumId w:val="10"/>
+    <w:abstractNumId w:val="15"/>
   </w:num>
   <w:num w:numId="6">
+    <w:abstractNumId w:val="17"/>
+  </w:num>
+  <w:num w:numId="7">
+    <w:abstractNumId w:val="3"/>
+  </w:num>
+  <w:num w:numId="8">
     <w:abstractNumId w:val="12"/>
   </w:num>
-  <w:num w:numId="7">
+  <w:num w:numId="9">
+    <w:abstractNumId w:val="5"/>
+  </w:num>
+  <w:num w:numId="10">
+    <w:abstractNumId w:val="9"/>
+  </w:num>
+  <w:num w:numId="11">
+    <w:abstractNumId w:val="16"/>
+  </w:num>
+  <w:num w:numId="12">
+    <w:abstractNumId w:val="6"/>
+  </w:num>
+  <w:num w:numId="13">
+    <w:abstractNumId w:val="13"/>
+  </w:num>
+  <w:num w:numId="14">
+    <w:abstractNumId w:val="7"/>
+  </w:num>
+  <w:num w:numId="15">
+    <w:abstractNumId w:val="8"/>
+  </w:num>
+  <w:num w:numId="16">
     <w:abstractNumId w:val="2"/>
   </w:num>
-  <w:num w:numId="8">
-    <w:abstractNumId w:val="8"/>
-  </w:num>
-  <w:num w:numId="9">
-    <w:abstractNumId w:val="4"/>
-  </w:num>
-  <w:num w:numId="10">
-    <w:abstractNumId w:val="6"/>
-  </w:num>
-  <w:num w:numId="11">
+  <w:num w:numId="17">
     <w:abstractNumId w:val="11"/>
   </w:num>
-  <w:num w:numId="12">
-    <w:abstractNumId w:val="5"/>
-  </w:num>
-  <w:num w:numId="13">
-    <w:abstractNumId w:val="9"/>
+  <w:num w:numId="18">
+    <w:abstractNumId w:val="14"/>
   </w:num>
 </w:numbering>
 </file>
@@ -16995,6 +17543,7 @@
     <w:name w:val="heading 3"/>
     <w:basedOn w:val="Normal"/>
     <w:next w:val="Normal"/>
+    <w:link w:val="Ttulo3Car"/>
     <w:uiPriority w:val="9"/>
     <w:unhideWhenUsed/>
     <w:qFormat/>
@@ -17167,9 +17716,7 @@
       <w:tblStyleRowBandSize w:val="1"/>
       <w:tblStyleColBandSize w:val="1"/>
       <w:tblCellMar>
-        <w:top w:w="0" w:type="dxa"/>
         <w:left w:w="115" w:type="dxa"/>
-        <w:bottom w:w="0" w:type="dxa"/>
         <w:right w:w="115" w:type="dxa"/>
       </w:tblCellMar>
     </w:tblPr>
@@ -17180,9 +17727,7 @@
       <w:tblStyleRowBandSize w:val="1"/>
       <w:tblStyleColBandSize w:val="1"/>
       <w:tblCellMar>
-        <w:top w:w="0" w:type="dxa"/>
         <w:left w:w="115" w:type="dxa"/>
-        <w:bottom w:w="0" w:type="dxa"/>
         <w:right w:w="115" w:type="dxa"/>
       </w:tblCellMar>
     </w:tblPr>
@@ -17193,9 +17738,7 @@
       <w:tblStyleRowBandSize w:val="1"/>
       <w:tblStyleColBandSize w:val="1"/>
       <w:tblCellMar>
-        <w:top w:w="0" w:type="dxa"/>
         <w:left w:w="115" w:type="dxa"/>
-        <w:bottom w:w="0" w:type="dxa"/>
         <w:right w:w="115" w:type="dxa"/>
       </w:tblCellMar>
     </w:tblPr>
@@ -17206,9 +17749,7 @@
       <w:tblStyleRowBandSize w:val="1"/>
       <w:tblStyleColBandSize w:val="1"/>
       <w:tblCellMar>
-        <w:top w:w="0" w:type="dxa"/>
         <w:left w:w="115" w:type="dxa"/>
-        <w:bottom w:w="0" w:type="dxa"/>
         <w:right w:w="115" w:type="dxa"/>
       </w:tblCellMar>
     </w:tblPr>
@@ -17219,9 +17760,7 @@
       <w:tblStyleRowBandSize w:val="1"/>
       <w:tblStyleColBandSize w:val="1"/>
       <w:tblCellMar>
-        <w:top w:w="0" w:type="dxa"/>
         <w:left w:w="115" w:type="dxa"/>
-        <w:bottom w:w="0" w:type="dxa"/>
         <w:right w:w="115" w:type="dxa"/>
       </w:tblCellMar>
     </w:tblPr>
@@ -17232,9 +17771,7 @@
       <w:tblStyleRowBandSize w:val="1"/>
       <w:tblStyleColBandSize w:val="1"/>
       <w:tblCellMar>
-        <w:top w:w="0" w:type="dxa"/>
         <w:left w:w="115" w:type="dxa"/>
-        <w:bottom w:w="0" w:type="dxa"/>
         <w:right w:w="115" w:type="dxa"/>
       </w:tblCellMar>
     </w:tblPr>
@@ -17245,9 +17782,7 @@
       <w:tblStyleRowBandSize w:val="1"/>
       <w:tblStyleColBandSize w:val="1"/>
       <w:tblCellMar>
-        <w:top w:w="0" w:type="dxa"/>
         <w:left w:w="115" w:type="dxa"/>
-        <w:bottom w:w="0" w:type="dxa"/>
         <w:right w:w="115" w:type="dxa"/>
       </w:tblCellMar>
     </w:tblPr>
@@ -17258,9 +17793,7 @@
       <w:tblStyleRowBandSize w:val="1"/>
       <w:tblStyleColBandSize w:val="1"/>
       <w:tblCellMar>
-        <w:top w:w="0" w:type="dxa"/>
         <w:left w:w="115" w:type="dxa"/>
-        <w:bottom w:w="0" w:type="dxa"/>
         <w:right w:w="115" w:type="dxa"/>
       </w:tblCellMar>
     </w:tblPr>
@@ -17271,9 +17804,7 @@
       <w:tblStyleRowBandSize w:val="1"/>
       <w:tblStyleColBandSize w:val="1"/>
       <w:tblCellMar>
-        <w:top w:w="0" w:type="dxa"/>
         <w:left w:w="115" w:type="dxa"/>
-        <w:bottom w:w="0" w:type="dxa"/>
         <w:right w:w="115" w:type="dxa"/>
       </w:tblCellMar>
     </w:tblPr>
@@ -17284,9 +17815,7 @@
       <w:tblStyleRowBandSize w:val="1"/>
       <w:tblStyleColBandSize w:val="1"/>
       <w:tblCellMar>
-        <w:top w:w="0" w:type="dxa"/>
         <w:left w:w="115" w:type="dxa"/>
-        <w:bottom w:w="0" w:type="dxa"/>
         <w:right w:w="115" w:type="dxa"/>
       </w:tblCellMar>
     </w:tblPr>
@@ -17297,9 +17826,7 @@
       <w:tblStyleRowBandSize w:val="1"/>
       <w:tblStyleColBandSize w:val="1"/>
       <w:tblCellMar>
-        <w:top w:w="0" w:type="dxa"/>
         <w:left w:w="115" w:type="dxa"/>
-        <w:bottom w:w="0" w:type="dxa"/>
         <w:right w:w="115" w:type="dxa"/>
       </w:tblCellMar>
     </w:tblPr>
@@ -17310,9 +17837,7 @@
       <w:tblStyleRowBandSize w:val="1"/>
       <w:tblStyleColBandSize w:val="1"/>
       <w:tblCellMar>
-        <w:top w:w="0" w:type="dxa"/>
         <w:left w:w="115" w:type="dxa"/>
-        <w:bottom w:w="0" w:type="dxa"/>
         <w:right w:w="115" w:type="dxa"/>
       </w:tblCellMar>
     </w:tblPr>
@@ -17323,9 +17848,7 @@
       <w:tblStyleRowBandSize w:val="1"/>
       <w:tblStyleColBandSize w:val="1"/>
       <w:tblCellMar>
-        <w:top w:w="0" w:type="dxa"/>
         <w:left w:w="115" w:type="dxa"/>
-        <w:bottom w:w="0" w:type="dxa"/>
         <w:right w:w="115" w:type="dxa"/>
       </w:tblCellMar>
     </w:tblPr>
@@ -17336,9 +17859,7 @@
       <w:tblStyleRowBandSize w:val="1"/>
       <w:tblStyleColBandSize w:val="1"/>
       <w:tblCellMar>
-        <w:top w:w="0" w:type="dxa"/>
         <w:left w:w="115" w:type="dxa"/>
-        <w:bottom w:w="0" w:type="dxa"/>
         <w:right w:w="115" w:type="dxa"/>
       </w:tblCellMar>
     </w:tblPr>
@@ -17349,9 +17870,7 @@
       <w:tblStyleRowBandSize w:val="1"/>
       <w:tblStyleColBandSize w:val="1"/>
       <w:tblCellMar>
-        <w:top w:w="0" w:type="dxa"/>
         <w:left w:w="115" w:type="dxa"/>
-        <w:bottom w:w="0" w:type="dxa"/>
         <w:right w:w="115" w:type="dxa"/>
       </w:tblCellMar>
     </w:tblPr>
@@ -17362,9 +17881,7 @@
       <w:tblStyleRowBandSize w:val="1"/>
       <w:tblStyleColBandSize w:val="1"/>
       <w:tblCellMar>
-        <w:top w:w="0" w:type="dxa"/>
         <w:left w:w="115" w:type="dxa"/>
-        <w:bottom w:w="0" w:type="dxa"/>
         <w:right w:w="115" w:type="dxa"/>
       </w:tblCellMar>
     </w:tblPr>
@@ -17375,9 +17892,7 @@
       <w:tblStyleRowBandSize w:val="1"/>
       <w:tblStyleColBandSize w:val="1"/>
       <w:tblCellMar>
-        <w:top w:w="0" w:type="dxa"/>
         <w:left w:w="115" w:type="dxa"/>
-        <w:bottom w:w="0" w:type="dxa"/>
         <w:right w:w="115" w:type="dxa"/>
       </w:tblCellMar>
     </w:tblPr>
@@ -17388,9 +17903,7 @@
       <w:tblStyleRowBandSize w:val="1"/>
       <w:tblStyleColBandSize w:val="1"/>
       <w:tblCellMar>
-        <w:top w:w="0" w:type="dxa"/>
         <w:left w:w="115" w:type="dxa"/>
-        <w:bottom w:w="0" w:type="dxa"/>
         <w:right w:w="115" w:type="dxa"/>
       </w:tblCellMar>
     </w:tblPr>
@@ -17401,9 +17914,7 @@
       <w:tblStyleRowBandSize w:val="1"/>
       <w:tblStyleColBandSize w:val="1"/>
       <w:tblCellMar>
-        <w:top w:w="0" w:type="dxa"/>
         <w:left w:w="115" w:type="dxa"/>
-        <w:bottom w:w="0" w:type="dxa"/>
         <w:right w:w="115" w:type="dxa"/>
       </w:tblCellMar>
     </w:tblPr>
@@ -17414,9 +17925,7 @@
       <w:tblStyleRowBandSize w:val="1"/>
       <w:tblStyleColBandSize w:val="1"/>
       <w:tblCellMar>
-        <w:top w:w="0" w:type="dxa"/>
         <w:left w:w="115" w:type="dxa"/>
-        <w:bottom w:w="0" w:type="dxa"/>
         <w:right w:w="115" w:type="dxa"/>
       </w:tblCellMar>
     </w:tblPr>
@@ -17427,9 +17936,7 @@
       <w:tblStyleRowBandSize w:val="1"/>
       <w:tblStyleColBandSize w:val="1"/>
       <w:tblCellMar>
-        <w:top w:w="0" w:type="dxa"/>
         <w:left w:w="115" w:type="dxa"/>
-        <w:bottom w:w="0" w:type="dxa"/>
         <w:right w:w="115" w:type="dxa"/>
       </w:tblCellMar>
     </w:tblPr>
@@ -17440,9 +17947,7 @@
       <w:tblStyleRowBandSize w:val="1"/>
       <w:tblStyleColBandSize w:val="1"/>
       <w:tblCellMar>
-        <w:top w:w="0" w:type="dxa"/>
         <w:left w:w="115" w:type="dxa"/>
-        <w:bottom w:w="0" w:type="dxa"/>
         <w:right w:w="115" w:type="dxa"/>
       </w:tblCellMar>
     </w:tblPr>
@@ -17453,9 +17958,7 @@
       <w:tblStyleRowBandSize w:val="1"/>
       <w:tblStyleColBandSize w:val="1"/>
       <w:tblCellMar>
-        <w:top w:w="0" w:type="dxa"/>
         <w:left w:w="115" w:type="dxa"/>
-        <w:bottom w:w="0" w:type="dxa"/>
         <w:right w:w="115" w:type="dxa"/>
       </w:tblCellMar>
     </w:tblPr>
@@ -17466,9 +17969,7 @@
       <w:tblStyleRowBandSize w:val="1"/>
       <w:tblStyleColBandSize w:val="1"/>
       <w:tblCellMar>
-        <w:top w:w="0" w:type="dxa"/>
         <w:left w:w="115" w:type="dxa"/>
-        <w:bottom w:w="0" w:type="dxa"/>
         <w:right w:w="115" w:type="dxa"/>
       </w:tblCellMar>
     </w:tblPr>
@@ -17479,9 +17980,7 @@
       <w:tblStyleRowBandSize w:val="1"/>
       <w:tblStyleColBandSize w:val="1"/>
       <w:tblCellMar>
-        <w:top w:w="0" w:type="dxa"/>
         <w:left w:w="115" w:type="dxa"/>
-        <w:bottom w:w="0" w:type="dxa"/>
         <w:right w:w="115" w:type="dxa"/>
       </w:tblCellMar>
     </w:tblPr>
@@ -17492,9 +17991,7 @@
       <w:tblStyleRowBandSize w:val="1"/>
       <w:tblStyleColBandSize w:val="1"/>
       <w:tblCellMar>
-        <w:top w:w="0" w:type="dxa"/>
         <w:left w:w="115" w:type="dxa"/>
-        <w:bottom w:w="0" w:type="dxa"/>
         <w:right w:w="115" w:type="dxa"/>
       </w:tblCellMar>
     </w:tblPr>
@@ -17505,9 +18002,7 @@
       <w:tblStyleRowBandSize w:val="1"/>
       <w:tblStyleColBandSize w:val="1"/>
       <w:tblCellMar>
-        <w:top w:w="0" w:type="dxa"/>
         <w:left w:w="115" w:type="dxa"/>
-        <w:bottom w:w="0" w:type="dxa"/>
         <w:right w:w="115" w:type="dxa"/>
       </w:tblCellMar>
     </w:tblPr>
@@ -17555,6 +18050,30 @@
     <w:link w:val="Piedepgina"/>
     <w:uiPriority w:val="99"/>
     <w:rsid w:val="00B15DBB"/>
+  </w:style>
+  <w:style w:type="paragraph" w:styleId="Prrafodelista">
+    <w:name w:val="List Paragraph"/>
+    <w:basedOn w:val="Normal"/>
+    <w:uiPriority w:val="34"/>
+    <w:qFormat/>
+    <w:rsid w:val="003B4F65"/>
+    <w:pPr>
+      <w:ind w:left="720"/>
+      <w:contextualSpacing/>
+    </w:pPr>
+  </w:style>
+  <w:style w:type="character" w:customStyle="1" w:styleId="Ttulo3Car">
+    <w:name w:val="Título 3 Car"/>
+    <w:basedOn w:val="Fuentedeprrafopredeter"/>
+    <w:link w:val="Ttulo3"/>
+    <w:uiPriority w:val="9"/>
+    <w:rsid w:val="00474453"/>
+    <w:rPr>
+      <w:b/>
+      <w:color w:val="000000"/>
+      <w:sz w:val="26"/>
+      <w:szCs w:val="26"/>
+    </w:rPr>
   </w:style>
 </w:styles>
 </file>
@@ -17888,8 +18407,8 @@
 <file path=customXml/itemProps1.xml><?xml version="1.0" encoding="utf-8"?>
 <ds:datastoreItem xmlns:ds="http://schemas.openxmlformats.org/officeDocument/2006/customXml" ds:itemID="{11111111-1234-1234-1234-123412341234}">
   <ds:schemaRefs>
+    <ds:schemaRef ds:uri="http://customooxmlschemas.google.com/"/>
     <ds:schemaRef ds:uri="http://schemas.openxmlformats.org/officeDocument/2006/relationships"/>
-    <ds:schemaRef ds:uri="http://customooxmlschemas.google.com/"/>
   </ds:schemaRefs>
 </ds:datastoreItem>
 </file>
</xml_diff>

<commit_message>
Se agrego el link de la documentación de las API REST
</commit_message>
<xml_diff>
--- a/IEEE830 Tecnoventas.docx
+++ b/IEEE830 Tecnoventas.docx
@@ -11758,14 +11758,109 @@
     <w:p>
       <w:pPr>
         <w:pStyle w:val="Prrafodelista"/>
+        <w:numPr>
+          <w:ilvl w:val="1"/>
+          <w:numId w:val="16"/>
+        </w:numPr>
+      </w:pPr>
+      <w:r>
+        <w:t>Visualización de los productos</w:t>
+      </w:r>
+      <w:r>
+        <w:t xml:space="preserve"> </w:t>
+      </w:r>
+    </w:p>
+    <w:p>
+      <w:pPr>
+        <w:pStyle w:val="Prrafodelista"/>
+        <w:numPr>
+          <w:ilvl w:val="1"/>
+          <w:numId w:val="16"/>
+        </w:numPr>
+      </w:pPr>
+      <w:r>
+        <w:t>Registrar productos</w:t>
+      </w:r>
+    </w:p>
+    <w:p>
+      <w:pPr>
+        <w:pStyle w:val="Prrafodelista"/>
+        <w:numPr>
+          <w:ilvl w:val="1"/>
+          <w:numId w:val="16"/>
+        </w:numPr>
+      </w:pPr>
+      <w:r>
+        <w:t xml:space="preserve">Actualizar </w:t>
+      </w:r>
+      <w:r>
+        <w:t>p</w:t>
+      </w:r>
+      <w:r>
+        <w:t>roductos</w:t>
+      </w:r>
+    </w:p>
+    <w:p>
+      <w:pPr>
+        <w:pStyle w:val="Prrafodelista"/>
         <w:ind w:left="1146" w:firstLine="0"/>
       </w:pPr>
     </w:p>
-    <w:p/>
     <w:p>
       <w:pPr>
         <w:pStyle w:val="Prrafodelista"/>
-        <w:ind w:left="960" w:firstLine="0"/>
+        <w:ind w:left="1146" w:firstLine="0"/>
+        <w:rPr>
+          <w:b/>
+          <w:bCs/>
+          <w:sz w:val="28"/>
+          <w:szCs w:val="28"/>
+        </w:rPr>
+      </w:pPr>
+      <w:r>
+        <w:rPr>
+          <w:b/>
+          <w:bCs/>
+          <w:sz w:val="28"/>
+          <w:szCs w:val="28"/>
+        </w:rPr>
+        <w:t>Documentación de las API REST</w:t>
+      </w:r>
+    </w:p>
+    <w:p>
+      <w:pPr>
+        <w:pStyle w:val="Prrafodelista"/>
+        <w:ind w:left="1146" w:firstLine="0"/>
+        <w:rPr>
+          <w:lang w:val="es-CO"/>
+        </w:rPr>
+      </w:pPr>
+      <w:hyperlink r:id="rId14" w:history="1">
+        <w:r>
+          <w:rPr>
+            <w:rStyle w:val="Hipervnculo"/>
+            <w:lang w:val="es-CO"/>
+          </w:rPr>
+          <w:t>https://documenter.getpostman.com/view/31008990/2sA2xmUAbb</w:t>
+        </w:r>
+      </w:hyperlink>
+    </w:p>
+    <w:p>
+      <w:pPr>
+        <w:pStyle w:val="Prrafodelista"/>
+        <w:ind w:left="1146" w:firstLine="0"/>
+        <w:rPr>
+          <w:lang w:val="es-CO"/>
+        </w:rPr>
+      </w:pPr>
+    </w:p>
+    <w:p>
+      <w:pPr>
+        <w:pStyle w:val="Prrafodelista"/>
+        <w:ind w:left="1146" w:firstLine="0"/>
+        <w:rPr>
+          <w:lang w:val="es-CO"/>
+        </w:rPr>
       </w:pPr>
     </w:p>
     <w:p>
@@ -11791,7 +11886,6 @@
         <w:ind w:left="3" w:hanging="3"/>
       </w:pPr>
       <w:r>
-        <w:lastRenderedPageBreak/>
         <w:t>CRUD del Proyecto</w:t>
       </w:r>
     </w:p>
@@ -12373,6 +12467,7 @@
       <w:bookmarkStart w:id="41" w:name="_heading=h.spbn8hten5m2" w:colFirst="0" w:colLast="0"/>
       <w:bookmarkEnd w:id="41"/>
       <w:r>
+        <w:lastRenderedPageBreak/>
         <w:t xml:space="preserve">Requisito funcional 2 </w:t>
       </w:r>
     </w:p>
@@ -12974,6 +13069,7 @@
           <w:sz w:val="22"/>
           <w:szCs w:val="22"/>
         </w:rPr>
+        <w:lastRenderedPageBreak/>
         <w:t>El proceso de compra y venta debe ser rápido y fácil de hacer para todos nuestros clientes.</w:t>
       </w:r>
     </w:p>
@@ -12998,7 +13094,6 @@
       <w:bookmarkStart w:id="57" w:name="_heading=h.r3g8kn2eodod" w:colFirst="0" w:colLast="0"/>
       <w:bookmarkEnd w:id="57"/>
       <w:r>
-        <w:lastRenderedPageBreak/>
         <w:t>Mantenimiento</w:t>
       </w:r>
     </w:p>
@@ -13146,10 +13241,10 @@
       </w:r>
     </w:p>
     <w:sectPr>
-      <w:footerReference w:type="even" r:id="rId14"/>
-      <w:footerReference w:type="default" r:id="rId15"/>
-      <w:headerReference w:type="first" r:id="rId16"/>
-      <w:footerReference w:type="first" r:id="rId17"/>
+      <w:footerReference w:type="even" r:id="rId15"/>
+      <w:footerReference w:type="default" r:id="rId16"/>
+      <w:headerReference w:type="first" r:id="rId17"/>
+      <w:footerReference w:type="first" r:id="rId18"/>
       <w:pgSz w:w="11906" w:h="16838"/>
       <w:pgMar w:top="713" w:right="1644" w:bottom="710" w:left="1559" w:header="720" w:footer="720" w:gutter="0"/>
       <w:cols w:space="720"/>
@@ -13718,7 +13813,7 @@
                       </a:xfrm>
                     </wpg:grpSpPr>
                     <wpg:grpSp>
-                      <wpg:cNvPr id="10" name="Grupo 10"/>
+                      <wpg:cNvPr id="11" name="Grupo 10"/>
                       <wpg:cNvGrpSpPr/>
                       <wpg:grpSpPr>
                         <a:xfrm>
@@ -13729,7 +13824,7 @@
                         </a:xfrm>
                       </wpg:grpSpPr>
                       <wps:wsp>
-                        <wps:cNvPr id="11" name="Rectángulo 11"/>
+                        <wps:cNvPr id="12" name="Rectángulo 11"/>
                         <wps:cNvSpPr/>
                         <wps:spPr>
                           <a:xfrm>
@@ -13761,7 +13856,7 @@
                         </wps:bodyPr>
                       </wps:wsp>
                       <wps:wsp>
-                        <wps:cNvPr id="12" name="Forma libre: forma 12"/>
+                        <wps:cNvPr id="13" name="Forma libre: forma 12"/>
                         <wps:cNvSpPr/>
                         <wps:spPr>
                           <a:xfrm>
@@ -13806,7 +13901,7 @@
                         </wps:bodyPr>
                       </wps:wsp>
                       <wps:wsp>
-                        <wps:cNvPr id="13" name="Forma libre: forma 13"/>
+                        <wps:cNvPr id="14" name="Forma libre: forma 13"/>
                         <wps:cNvSpPr/>
                         <wps:spPr>
                           <a:xfrm>
@@ -13851,7 +13946,7 @@
                         </wps:bodyPr>
                       </wps:wsp>
                       <wps:wsp>
-                        <wps:cNvPr id="14" name="Forma libre: forma 14"/>
+                        <wps:cNvPr id="15" name="Forma libre: forma 14"/>
                         <wps:cNvSpPr/>
                         <wps:spPr>
                           <a:xfrm>
@@ -13896,7 +13991,7 @@
                         </wps:bodyPr>
                       </wps:wsp>
                       <wps:wsp>
-                        <wps:cNvPr id="15" name="Forma libre: forma 15"/>
+                        <wps:cNvPr id="16" name="Forma libre: forma 15"/>
                         <wps:cNvSpPr/>
                         <wps:spPr>
                           <a:xfrm>
@@ -13941,7 +14036,7 @@
                         </wps:bodyPr>
                       </wps:wsp>
                       <wps:wsp>
-                        <wps:cNvPr id="16" name="Forma libre: forma 16"/>
+                        <wps:cNvPr id="18" name="Forma libre: forma 16"/>
                         <wps:cNvSpPr/>
                         <wps:spPr>
                           <a:xfrm>
@@ -13994,9 +14089,9 @@
         </mc:Choice>
         <mc:Fallback>
           <w:pict>
-            <v:group w14:anchorId="5BC2281D" id="Grupo 3" o:spid="_x0000_s1040" style="position:absolute;margin-left:-3pt;margin-top:728pt;width:432.3pt;height:.5pt;z-index:251660288;mso-position-horizontal-relative:text;mso-position-vertical-relative:text" coordorigin="26007,37769" coordsize="54904,91" o:gfxdata="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">
-              <v:group id="Grupo 10" o:spid="_x0000_s1041" style="position:absolute;left:26007;top:37769;width:54905;height:91" coordsize="54904,91" o:gfxdata="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">
-                <v:rect id="Rectángulo 11" o:spid="_x0000_s1042" style="position:absolute;width:54904;height:60;visibility:visible;mso-wrap-style:square;v-text-anchor:middle" o:gfxdata="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" filled="f" stroked="f">
+            <v:group w14:anchorId="5BC2281D" id="Grupo 3" o:spid="_x0000_s1040" style="position:absolute;margin-left:-3pt;margin-top:728pt;width:432.3pt;height:.5pt;z-index:251660288;mso-position-horizontal-relative:text;mso-position-vertical-relative:text" coordorigin="26007,37769" coordsize="54904,91" o:gfxdata="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">
+              <v:group id="Grupo 10" o:spid="_x0000_s1041" style="position:absolute;left:26007;top:37769;width:54905;height:91" coordsize="54904,91" o:gfxdata="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">
+                <v:rect id="Rectángulo 11" o:spid="_x0000_s1042" style="position:absolute;width:54904;height:60;visibility:visible;mso-wrap-style:square;v-text-anchor:middle" o:gfxdata="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" filled="f" stroked="f">
                   <v:textbox inset="2.53958mm,2.53958mm,2.53958mm,2.53958mm">
                     <w:txbxContent>
                       <w:p>
@@ -14010,19 +14105,19 @@
                     </w:txbxContent>
                   </v:textbox>
                 </v:rect>
-                <v:shape id="Forma libre: forma 12" o:spid="_x0000_s1043" style="position:absolute;width:12359;height:91;visibility:visible;mso-wrap-style:square;v-text-anchor:middle" coordsize="1235964,9144" o:gfxdata="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" path="m,l1235964,r,9144l,9144,,e" fillcolor="#292929" stroked="f">
+                <v:shape id="Forma libre: forma 12" o:spid="_x0000_s1043" style="position:absolute;width:12359;height:91;visibility:visible;mso-wrap-style:square;v-text-anchor:middle" coordsize="1235964,9144" o:gfxdata="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" path="m,l1235964,r,9144l,9144,,e" fillcolor="#292929" stroked="f">
                   <v:path arrowok="t" o:extrusionok="f"/>
                 </v:shape>
-                <v:shape id="Forma libre: forma 13" o:spid="_x0000_s1044" style="position:absolute;left:12359;width:91;height:91;visibility:visible;mso-wrap-style:square;v-text-anchor:middle" coordsize="9144,9144" o:gfxdata="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" path="m,l9144,r,9144l,9144,,e" fillcolor="#292929" stroked="f">
+                <v:shape id="Forma libre: forma 13" o:spid="_x0000_s1044" style="position:absolute;left:12359;width:91;height:91;visibility:visible;mso-wrap-style:square;v-text-anchor:middle" coordsize="9144,9144" o:gfxdata="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" path="m,l9144,r,9144l,9144,,e" fillcolor="#292929" stroked="f">
                   <v:path arrowok="t" o:extrusionok="f"/>
                 </v:shape>
-                <v:shape id="Forma libre: forma 14" o:spid="_x0000_s1045" style="position:absolute;left:12420;width:963;height:91;visibility:visible;mso-wrap-style:square;v-text-anchor:middle" coordsize="96317,9144" o:gfxdata="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" path="m,l96317,r,9144l,9144,,e" fillcolor="#292929" stroked="f">
+                <v:shape id="Forma libre: forma 14" o:spid="_x0000_s1045" style="position:absolute;left:12420;width:963;height:91;visibility:visible;mso-wrap-style:square;v-text-anchor:middle" coordsize="96317,9144" o:gfxdata="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" path="m,l96317,r,9144l,9144,,e" fillcolor="#292929" stroked="f">
                   <v:path arrowok="t" o:extrusionok="f"/>
                 </v:shape>
-                <v:shape id="Forma libre: forma 15" o:spid="_x0000_s1046" style="position:absolute;left:13384;width:91;height:91;visibility:visible;mso-wrap-style:square;v-text-anchor:middle" coordsize="9144,9144" o:gfxdata="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" path="m,l9144,r,9144l,9144,,e" fillcolor="#292929" stroked="f">
+                <v:shape id="Forma libre: forma 15" o:spid="_x0000_s1046" style="position:absolute;left:13384;width:91;height:91;visibility:visible;mso-wrap-style:square;v-text-anchor:middle" coordsize="9144,9144" o:gfxdata="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" path="m,l9144,r,9144l,9144,,e" fillcolor="#292929" stroked="f">
                   <v:path arrowok="t" o:extrusionok="f"/>
                 </v:shape>
-                <v:shape id="Forma libre: forma 16" o:spid="_x0000_s1047" style="position:absolute;left:13444;width:41460;height:91;visibility:visible;mso-wrap-style:square;v-text-anchor:middle" coordsize="4145915,9144" o:gfxdata="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" path="m,l4145915,r,9144l,9144,,e" fillcolor="#292929" stroked="f">
+                <v:shape id="Forma libre: forma 16" o:spid="_x0000_s1047" style="position:absolute;left:13444;width:41460;height:91;visibility:visible;mso-wrap-style:square;v-text-anchor:middle" coordsize="4145915,9144" o:gfxdata="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" path="m,l4145915,r,9144l,9144,,e" fillcolor="#292929" stroked="f">
                   <v:path arrowok="t" o:extrusionok="f"/>
                 </v:shape>
               </v:group>
@@ -14212,7 +14307,7 @@
                       </a:xfrm>
                     </wpg:grpSpPr>
                     <wpg:grpSp>
-                      <wpg:cNvPr id="18" name="Grupo 18"/>
+                      <wpg:cNvPr id="20" name="Grupo 18"/>
                       <wpg:cNvGrpSpPr/>
                       <wpg:grpSpPr>
                         <a:xfrm>
@@ -14223,7 +14318,7 @@
                         </a:xfrm>
                       </wpg:grpSpPr>
                       <wps:wsp>
-                        <wps:cNvPr id="19" name="Rectángulo 19"/>
+                        <wps:cNvPr id="21" name="Rectángulo 19"/>
                         <wps:cNvSpPr/>
                         <wps:spPr>
                           <a:xfrm>
@@ -14255,7 +14350,7 @@
                         </wps:bodyPr>
                       </wps:wsp>
                       <wps:wsp>
-                        <wps:cNvPr id="20" name="Forma libre: forma 20"/>
+                        <wps:cNvPr id="22" name="Forma libre: forma 20"/>
                         <wps:cNvSpPr/>
                         <wps:spPr>
                           <a:xfrm>
@@ -14300,7 +14395,7 @@
                         </wps:bodyPr>
                       </wps:wsp>
                       <wps:wsp>
-                        <wps:cNvPr id="21" name="Forma libre: forma 21"/>
+                        <wps:cNvPr id="23" name="Forma libre: forma 21"/>
                         <wps:cNvSpPr/>
                         <wps:spPr>
                           <a:xfrm>
@@ -14345,7 +14440,7 @@
                         </wps:bodyPr>
                       </wps:wsp>
                       <wps:wsp>
-                        <wps:cNvPr id="22" name="Forma libre: forma 22"/>
+                        <wps:cNvPr id="24" name="Forma libre: forma 22"/>
                         <wps:cNvSpPr/>
                         <wps:spPr>
                           <a:xfrm>
@@ -14390,7 +14485,7 @@
                         </wps:bodyPr>
                       </wps:wsp>
                       <wps:wsp>
-                        <wps:cNvPr id="23" name="Forma libre: forma 23"/>
+                        <wps:cNvPr id="25" name="Forma libre: forma 23"/>
                         <wps:cNvSpPr/>
                         <wps:spPr>
                           <a:xfrm>
@@ -14435,7 +14530,7 @@
                         </wps:bodyPr>
                       </wps:wsp>
                       <wps:wsp>
-                        <wps:cNvPr id="24" name="Forma libre: forma 24"/>
+                        <wps:cNvPr id="33" name="Forma libre: forma 24"/>
                         <wps:cNvSpPr/>
                         <wps:spPr>
                           <a:xfrm>
@@ -14488,9 +14583,9 @@
         </mc:Choice>
         <mc:Fallback>
           <w:pict>
-            <v:group w14:anchorId="5BC22821" id="Grupo 4" o:spid="_x0000_s1048" style="position:absolute;margin-left:-3pt;margin-top:728pt;width:432.3pt;height:.5pt;z-index:251661312;mso-position-horizontal-relative:text;mso-position-vertical-relative:text" coordorigin="26007,37769" coordsize="54904,91" o:gfxdata="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">
-              <v:group id="Grupo 18" o:spid="_x0000_s1049" style="position:absolute;left:26007;top:37769;width:54905;height:91" coordsize="54904,91" o:gfxdata="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">
-                <v:rect id="Rectángulo 19" o:spid="_x0000_s1050" style="position:absolute;width:54904;height:60;visibility:visible;mso-wrap-style:square;v-text-anchor:middle" o:gfxdata="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" filled="f" stroked="f">
+            <v:group w14:anchorId="5BC22821" id="Grupo 4" o:spid="_x0000_s1048" style="position:absolute;margin-left:-3pt;margin-top:728pt;width:432.3pt;height:.5pt;z-index:251661312;mso-position-horizontal-relative:text;mso-position-vertical-relative:text" coordorigin="26007,37769" coordsize="54904,91" o:gfxdata="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">
+              <v:group id="Grupo 18" o:spid="_x0000_s1049" style="position:absolute;left:26007;top:37769;width:54905;height:91" coordsize="54904,91" o:gfxdata="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">
+                <v:rect id="Rectángulo 19" o:spid="_x0000_s1050" style="position:absolute;width:54904;height:60;visibility:visible;mso-wrap-style:square;v-text-anchor:middle" o:gfxdata="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" filled="f" stroked="f">
                   <v:textbox inset="2.53958mm,2.53958mm,2.53958mm,2.53958mm">
                     <w:txbxContent>
                       <w:p>
@@ -14504,19 +14599,19 @@
                     </w:txbxContent>
                   </v:textbox>
                 </v:rect>
-                <v:shape id="Forma libre: forma 20" o:spid="_x0000_s1051" style="position:absolute;width:12359;height:91;visibility:visible;mso-wrap-style:square;v-text-anchor:middle" coordsize="1235964,9144" o:gfxdata="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" path="m,l1235964,r,9144l,9144,,e" fillcolor="#292929" stroked="f">
+                <v:shape id="Forma libre: forma 20" o:spid="_x0000_s1051" style="position:absolute;width:12359;height:91;visibility:visible;mso-wrap-style:square;v-text-anchor:middle" coordsize="1235964,9144" o:gfxdata="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" path="m,l1235964,r,9144l,9144,,e" fillcolor="#292929" stroked="f">
                   <v:path arrowok="t" o:extrusionok="f"/>
                 </v:shape>
-                <v:shape id="Forma libre: forma 21" o:spid="_x0000_s1052" style="position:absolute;left:12359;width:91;height:91;visibility:visible;mso-wrap-style:square;v-text-anchor:middle" coordsize="9144,9144" o:gfxdata="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" path="m,l9144,r,9144l,9144,,e" fillcolor="#292929" stroked="f">
+                <v:shape id="Forma libre: forma 21" o:spid="_x0000_s1052" style="position:absolute;left:12359;width:91;height:91;visibility:visible;mso-wrap-style:square;v-text-anchor:middle" coordsize="9144,9144" o:gfxdata="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" path="m,l9144,r,9144l,9144,,e" fillcolor="#292929" stroked="f">
                   <v:path arrowok="t" o:extrusionok="f"/>
                 </v:shape>
-                <v:shape id="Forma libre: forma 22" o:spid="_x0000_s1053" style="position:absolute;left:12420;width:963;height:91;visibility:visible;mso-wrap-style:square;v-text-anchor:middle" coordsize="96317,9144" o:gfxdata="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" path="m,l96317,r,9144l,9144,,e" fillcolor="#292929" stroked="f">
+                <v:shape id="Forma libre: forma 22" o:spid="_x0000_s1053" style="position:absolute;left:12420;width:963;height:91;visibility:visible;mso-wrap-style:square;v-text-anchor:middle" coordsize="96317,9144" o:gfxdata="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" path="m,l96317,r,9144l,9144,,e" fillcolor="#292929" stroked="f">
                   <v:path arrowok="t" o:extrusionok="f"/>
                 </v:shape>
-                <v:shape id="Forma libre: forma 23" o:spid="_x0000_s1054" style="position:absolute;left:13384;width:91;height:91;visibility:visible;mso-wrap-style:square;v-text-anchor:middle" coordsize="9144,9144" o:gfxdata="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" path="m,l9144,r,9144l,9144,,e" fillcolor="#292929" stroked="f">
+                <v:shape id="Forma libre: forma 23" o:spid="_x0000_s1054" style="position:absolute;left:13384;width:91;height:91;visibility:visible;mso-wrap-style:square;v-text-anchor:middle" coordsize="9144,9144" o:gfxdata="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" path="m,l9144,r,9144l,9144,,e" fillcolor="#292929" stroked="f">
                   <v:path arrowok="t" o:extrusionok="f"/>
                 </v:shape>
-                <v:shape id="Forma libre: forma 24" o:spid="_x0000_s1055" style="position:absolute;left:13444;width:41460;height:91;visibility:visible;mso-wrap-style:square;v-text-anchor:middle" coordsize="4145915,9144" o:gfxdata="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" path="m,l4145915,r,9144l,9144,,e" fillcolor="#292929" stroked="f">
+                <v:shape id="Forma libre: forma 24" o:spid="_x0000_s1055" style="position:absolute;left:13444;width:41460;height:91;visibility:visible;mso-wrap-style:square;v-text-anchor:middle" coordsize="4145915,9144" o:gfxdata="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" path="m,l4145915,r,9144l,9144,,e" fillcolor="#292929" stroked="f">
                   <v:path arrowok="t" o:extrusionok="f"/>
                 </v:shape>
               </v:group>
@@ -18075,6 +18170,29 @@
       <w:szCs w:val="26"/>
     </w:rPr>
   </w:style>
+  <w:style w:type="character" w:styleId="Hipervnculo">
+    <w:name w:val="Hyperlink"/>
+    <w:basedOn w:val="Fuentedeprrafopredeter"/>
+    <w:uiPriority w:val="99"/>
+    <w:unhideWhenUsed/>
+    <w:rsid w:val="00B94C4D"/>
+    <w:rPr>
+      <w:color w:val="0000FF" w:themeColor="hyperlink"/>
+      <w:u w:val="single"/>
+    </w:rPr>
+  </w:style>
+  <w:style w:type="character" w:styleId="Mencinsinresolver">
+    <w:name w:val="Unresolved Mention"/>
+    <w:basedOn w:val="Fuentedeprrafopredeter"/>
+    <w:uiPriority w:val="99"/>
+    <w:semiHidden/>
+    <w:unhideWhenUsed/>
+    <w:rsid w:val="00B94C4D"/>
+    <w:rPr>
+      <w:color w:val="605E5C"/>
+      <w:shd w:val="clear" w:color="auto" w:fill="E1DFDD"/>
+    </w:rPr>
+  </w:style>
 </w:styles>
 </file>
 

</xml_diff>

<commit_message>
Actualización Del Diagrama De Casos De Uso
</commit_message>
<xml_diff>
--- a/IEEE830 Tecnoventas.docx
+++ b/IEEE830 Tecnoventas.docx
@@ -963,21 +963,7 @@
               <w:rPr>
                 <w:b/>
               </w:rPr>
-              <w:t xml:space="preserve">Verificado </w:t>
-            </w:r>
-            <w:proofErr w:type="spellStart"/>
-            <w:r>
-              <w:rPr>
-                <w:b/>
-              </w:rPr>
-              <w:t>dep</w:t>
-            </w:r>
-            <w:proofErr w:type="spellEnd"/>
-            <w:r>
-              <w:rPr>
-                <w:b/>
-              </w:rPr>
-              <w:t>. Calidad.</w:t>
+              <w:t>Verificado dep. Calidad.</w:t>
             </w:r>
           </w:p>
         </w:tc>
@@ -3262,13 +3248,8 @@
               <w:spacing w:line="240" w:lineRule="auto"/>
               <w:ind w:left="2" w:hanging="2"/>
             </w:pPr>
-            <w:proofErr w:type="spellStart"/>
-            <w:r>
-              <w:t>Maria</w:t>
-            </w:r>
-            <w:proofErr w:type="spellEnd"/>
-            <w:r>
-              <w:t xml:space="preserve"> Paula Carreño López</w:t>
+            <w:r>
+              <w:t>Maria Paula Carreño López</w:t>
             </w:r>
           </w:p>
         </w:tc>
@@ -3585,23 +3566,7 @@
               <w:ind w:left="2" w:hanging="2"/>
             </w:pPr>
             <w:r>
-              <w:t xml:space="preserve">William </w:t>
-            </w:r>
-            <w:proofErr w:type="spellStart"/>
-            <w:r>
-              <w:t>Sneider</w:t>
-            </w:r>
-            <w:proofErr w:type="spellEnd"/>
-            <w:r>
-              <w:t xml:space="preserve"> Camargo </w:t>
-            </w:r>
-            <w:proofErr w:type="spellStart"/>
-            <w:r>
-              <w:t>Marin</w:t>
-            </w:r>
-            <w:proofErr w:type="spellEnd"/>
-            <w:r>
-              <w:t>.</w:t>
+              <w:t>William Sneider Camargo Marin.</w:t>
             </w:r>
           </w:p>
         </w:tc>
@@ -3910,15 +3875,7 @@
               <w:ind w:left="2" w:hanging="2"/>
             </w:pPr>
             <w:r>
-              <w:t xml:space="preserve">Santiago </w:t>
-            </w:r>
-            <w:proofErr w:type="spellStart"/>
-            <w:r>
-              <w:t>Andres</w:t>
-            </w:r>
-            <w:proofErr w:type="spellEnd"/>
-            <w:r>
-              <w:t xml:space="preserve"> Ortega Carbonell</w:t>
+              <w:t>Santiago Andres Ortega Carbonell</w:t>
             </w:r>
           </w:p>
         </w:tc>
@@ -4225,13 +4182,8 @@
               <w:ind w:left="2" w:hanging="2"/>
             </w:pPr>
             <w:r>
-              <w:t xml:space="preserve">Lisbeth Juliana Piñeros </w:t>
-            </w:r>
-            <w:proofErr w:type="spellStart"/>
-            <w:r>
-              <w:t>NIño</w:t>
-            </w:r>
-            <w:proofErr w:type="spellEnd"/>
+              <w:t>Lisbeth Juliana Piñeros NIño</w:t>
+            </w:r>
           </w:p>
         </w:tc>
       </w:tr>
@@ -4848,15 +4800,7 @@
               <w:ind w:left="2" w:hanging="2"/>
             </w:pPr>
             <w:r>
-              <w:t xml:space="preserve">Diego Yesid Penagos </w:t>
-            </w:r>
-            <w:proofErr w:type="spellStart"/>
-            <w:r>
-              <w:t>Cardenas</w:t>
-            </w:r>
-            <w:proofErr w:type="spellEnd"/>
-            <w:r>
-              <w:t>.</w:t>
+              <w:t>Diego Yesid Penagos Cardenas.</w:t>
             </w:r>
           </w:p>
         </w:tc>
@@ -6079,34 +6023,47 @@
           <w:color w:val="FF0000"/>
         </w:rPr>
         <w:drawing>
-          <wp:inline distT="114300" distB="114300" distL="114300" distR="114300" wp14:anchorId="5BC227F9" wp14:editId="5BC227FA">
-            <wp:extent cx="5526060" cy="4000500"/>
-            <wp:effectExtent l="0" t="0" r="0" b="0"/>
-            <wp:docPr id="17" name="image1.png"/>
-            <wp:cNvGraphicFramePr/>
+          <wp:inline distT="0" distB="0" distL="0" distR="0" wp14:anchorId="06F8844A" wp14:editId="6EC8EF3C">
+            <wp:extent cx="5514975" cy="3990975"/>
+            <wp:effectExtent l="0" t="0" r="9525" b="9525"/>
+            <wp:docPr id="34" name="Imagen 34"/>
+            <wp:cNvGraphicFramePr>
+              <a:graphicFrameLocks xmlns:a="http://schemas.openxmlformats.org/drawingml/2006/main" noChangeAspect="1"/>
+            </wp:cNvGraphicFramePr>
             <a:graphic xmlns:a="http://schemas.openxmlformats.org/drawingml/2006/main">
               <a:graphicData uri="http://schemas.openxmlformats.org/drawingml/2006/picture">
                 <pic:pic xmlns:pic="http://schemas.openxmlformats.org/drawingml/2006/picture">
                   <pic:nvPicPr>
-                    <pic:cNvPr id="0" name="image1.png"/>
-                    <pic:cNvPicPr preferRelativeResize="0"/>
+                    <pic:cNvPr id="0" name="Picture 1"/>
+                    <pic:cNvPicPr>
+                      <a:picLocks noChangeAspect="1" noChangeArrowheads="1"/>
+                    </pic:cNvPicPr>
                   </pic:nvPicPr>
                   <pic:blipFill>
-                    <a:blip r:embed="rId13"/>
+                    <a:blip r:embed="rId13" cstate="print">
+                      <a:extLst>
+                        <a:ext uri="{28A0092B-C50C-407E-A947-70E740481C1C}">
+                          <a14:useLocalDpi xmlns:a14="http://schemas.microsoft.com/office/drawing/2010/main" val="0"/>
+                        </a:ext>
+                      </a:extLst>
+                    </a:blip>
                     <a:srcRect/>
                     <a:stretch>
                       <a:fillRect/>
                     </a:stretch>
                   </pic:blipFill>
-                  <pic:spPr>
+                  <pic:spPr bwMode="auto">
                     <a:xfrm>
                       <a:off x="0" y="0"/>
-                      <a:ext cx="5526060" cy="4000500"/>
+                      <a:ext cx="5514975" cy="3990975"/>
                     </a:xfrm>
                     <a:prstGeom prst="rect">
                       <a:avLst/>
                     </a:prstGeom>
-                    <a:ln/>
+                    <a:noFill/>
+                    <a:ln>
+                      <a:noFill/>
+                    </a:ln>
                   </pic:spPr>
                 </pic:pic>
               </a:graphicData>
@@ -7411,15 +7368,7 @@
               <w:ind w:left="2" w:hanging="2"/>
             </w:pPr>
             <w:r>
-              <w:t xml:space="preserve">El cliente y administrador deberán llenar el formulario de inicio de sesión con los datos solicitados que son: tipo de identificación, número de identificación, correo (para el </w:t>
-            </w:r>
-            <w:proofErr w:type="spellStart"/>
-            <w:r>
-              <w:t>admin</w:t>
-            </w:r>
-            <w:proofErr w:type="spellEnd"/>
-            <w:r>
-              <w:t>) y contraseña. No se debe dejar datos sin llenar o mal diligenciados para que estos se puedan verificar correctamente y así poder acceder al sitio web</w:t>
+              <w:t>El cliente y administrador deberán llenar el formulario de inicio de sesión con los datos solicitados que son: tipo de identificación, número de identificación, correo (para el admin) y contraseña. No se debe dejar datos sin llenar o mal diligenciados para que estos se puedan verificar correctamente y así poder acceder al sitio web</w:t>
             </w:r>
           </w:p>
         </w:tc>
@@ -7789,23 +7738,7 @@
               <w:ind w:left="2" w:hanging="2"/>
             </w:pPr>
             <w:r>
-              <w:t xml:space="preserve">El sistema mostrará un formulario para registrar cada producto nuevo, donde el administrador deberá llenar con los siguientes datos: nombre del producto, marca del producto, precio, cantidad, seleccionar que tipo de producto es (celular, </w:t>
-            </w:r>
-            <w:proofErr w:type="spellStart"/>
-            <w:r>
-              <w:t>tablet</w:t>
-            </w:r>
-            <w:proofErr w:type="spellEnd"/>
-            <w:r>
-              <w:t xml:space="preserve">, </w:t>
-            </w:r>
-            <w:proofErr w:type="spellStart"/>
-            <w:r>
-              <w:t>portatil</w:t>
-            </w:r>
-            <w:proofErr w:type="spellEnd"/>
-            <w:r>
-              <w:t>, computador, parlantes, audífonos) y adjuntar una imagen del producto. Los datos deben estar correctamente llenados sin dejar algún campo en blanco, para que los datos se validen correctamente y se guarde el producto correctamente.</w:t>
+              <w:t>El sistema mostrará un formulario para registrar cada producto nuevo, donde el administrador deberá llenar con los siguientes datos: nombre del producto, marca del producto, precio, cantidad, seleccionar que tipo de producto es (celular, tablet, portatil, computador, parlantes, audífonos) y adjuntar una imagen del producto. Los datos deben estar correctamente llenados sin dejar algún campo en blanco, para que los datos se validen correctamente y se guarde el producto correctamente.</w:t>
             </w:r>
           </w:p>
         </w:tc>
@@ -8210,15 +8143,7 @@
               <w:t xml:space="preserve"> en el producto</w:t>
             </w:r>
             <w:r>
-              <w:t xml:space="preserve"> y el sistema </w:t>
-            </w:r>
-            <w:proofErr w:type="gramStart"/>
-            <w:r>
-              <w:t>le</w:t>
-            </w:r>
-            <w:proofErr w:type="gramEnd"/>
-            <w:r>
-              <w:t xml:space="preserve"> mostrará el producto junto a sus especificaciones</w:t>
+              <w:t xml:space="preserve"> y el sistema le mostrará el producto junto a sus especificaciones</w:t>
             </w:r>
             <w:r>
               <w:t>.</w:t>
@@ -14681,18 +14606,8 @@
         <w:sz w:val="16"/>
         <w:szCs w:val="16"/>
       </w:rPr>
-      <w:t xml:space="preserve">Descripción de requisitos del </w:t>
+      <w:t>Descripción de requisitos del sofware</w:t>
     </w:r>
-    <w:proofErr w:type="spellStart"/>
-    <w:r>
-      <w:rPr>
-        <w:color w:val="241A61"/>
-        <w:sz w:val="16"/>
-        <w:szCs w:val="16"/>
-      </w:rPr>
-      <w:t>sofware</w:t>
-    </w:r>
-    <w:proofErr w:type="spellEnd"/>
     <w:r>
       <w:rPr>
         <w:sz w:val="16"/>

</xml_diff>